<commit_message>
Nearly completed scope of work
</commit_message>
<xml_diff>
--- a/scope.docx
+++ b/scope.docx
@@ -134,18 +134,10 @@
         <w:t>Liz Kerber will be creating a physical doorbell-like object that will be animal-activated and tha</w:t>
       </w:r>
       <w:r>
-        <w:t xml:space="preserve">t will send data via </w:t>
-      </w:r>
-      <w:proofErr w:type="spellStart"/>
-      <w:r>
-        <w:t>Wi</w:t>
-      </w:r>
-      <w:r>
-        <w:t>Fi</w:t>
-      </w:r>
-      <w:proofErr w:type="spellEnd"/>
-      <w:r>
-        <w:t xml:space="preserve"> to a web-based</w:t>
+        <w:t>t will send data via Wi</w:t>
+      </w:r>
+      <w:r>
+        <w:t>Fi to a web-based</w:t>
       </w:r>
       <w:r>
         <w:t xml:space="preserve"> </w:t>
@@ -200,7 +192,7 @@
     <w:p>
       <w:r>
         <w:drawing>
-          <wp:inline distT="0" distB="0" distL="0" distR="0" wp14:anchorId="3DD751C2" wp14:editId="08684889">
+          <wp:inline distT="0" distB="0" distL="0" distR="0" wp14:anchorId="0749DF9A" wp14:editId="3813BF2F">
             <wp:extent cx="2512194" cy="708434"/>
             <wp:effectExtent l="0" t="0" r="2540" b="3175"/>
             <wp:docPr id="1" name="Picture 1" descr="Macintosh HD:Users:kerberem:Desktop:Screen Shot 2016-08-01 at 10.43.55 AM.png"/>
@@ -262,6 +254,12 @@
         </w:rPr>
         <w:t>Web app</w:t>
       </w:r>
+      <w:r>
+        <w:rPr>
+          <w:u w:val="single"/>
+        </w:rPr>
+        <w:t>lication</w:t>
+      </w:r>
     </w:p>
     <w:p>
       <w:r>
@@ -712,8 +710,202 @@
           <w:b/>
         </w:rPr>
       </w:pPr>
-      <w:bookmarkStart w:id="0" w:name="_GoBack"/>
-      <w:bookmarkEnd w:id="0"/>
+    </w:p>
+    <w:p>
+      <w:pPr>
+        <w:rPr>
+          <w:rFonts w:ascii="Bauhaus 93" w:hAnsi="Bauhaus 93"/>
+          <w:b/>
+        </w:rPr>
+      </w:pPr>
+      <w:r>
+        <w:rPr>
+          <w:rFonts w:ascii="Bauhaus 93" w:hAnsi="Bauhaus 93"/>
+          <w:b/>
+        </w:rPr>
+        <w:t>SUBSECTION</w:t>
+      </w:r>
+    </w:p>
+    <w:p>
+      <w:pPr>
+        <w:rPr>
+          <w:rFonts w:ascii="Bauhaus 93" w:hAnsi="Bauhaus 93"/>
+          <w:b/>
+        </w:rPr>
+      </w:pPr>
+    </w:p>
+    <w:p>
+      <w:r>
+        <w:t>The doorbell-like object will include a power source, a button, a WiFi transmitter</w:t>
+      </w:r>
+      <w:r>
+        <w:t>, and a small box that encloses all of the components</w:t>
+      </w:r>
+      <w:r>
+        <w:t xml:space="preserve">. </w:t>
+      </w:r>
+      <w:r>
+        <w:t xml:space="preserve">All electrical components will be by littleBits. </w:t>
+      </w:r>
+      <w:r>
+        <w:t xml:space="preserve">The power source will be compatible with either a 9V alkaline battery or USB </w:t>
+      </w:r>
+      <w:r>
+        <w:t xml:space="preserve">power. The button will be approximately ½ inch in diameter, with a larger cardboard circle affixed to it for ease of activation; the cardboard circle will be approximately two inches in diameter.  The WiFi transmitter will </w:t>
+      </w:r>
+      <w:r>
+        <w:t xml:space="preserve">send an </w:t>
+      </w:r>
+      <w:r>
+        <w:t>alert</w:t>
+      </w:r>
+      <w:r>
+        <w:t xml:space="preserve"> to</w:t>
+      </w:r>
+      <w:r>
+        <w:t xml:space="preserve"> the application when the button is pressed</w:t>
+      </w:r>
+      <w:r>
+        <w:t xml:space="preserve"> using </w:t>
+      </w:r>
+      <w:r>
+        <w:t>the littleBits Cloud HTTP API</w:t>
+      </w:r>
+      <w:r>
+        <w:t>.</w:t>
+      </w:r>
+      <w:r>
+        <w:t xml:space="preserve"> The application will then make an HTTP POST to Twilio, which will send the SMS messages (“text messages”) using their REST API. </w:t>
+      </w:r>
+    </w:p>
+    <w:p>
+      <w:pPr>
+        <w:rPr>
+          <w:rFonts w:ascii="Bauhaus 93" w:hAnsi="Bauhaus 93"/>
+          <w:b/>
+        </w:rPr>
+      </w:pPr>
+    </w:p>
+    <w:p>
+      <w:r>
+        <w:t>Express r</w:t>
+      </w:r>
+      <w:r>
+        <w:t>outes will be used to switch between views</w:t>
+      </w:r>
+      <w:r>
+        <w:t xml:space="preserve"> on the web </w:t>
+      </w:r>
+      <w:r>
+        <w:t>application</w:t>
+      </w:r>
+      <w:r>
+        <w:t xml:space="preserve">. </w:t>
+      </w:r>
+      <w:r>
+        <w:t xml:space="preserve">From the opening view there will be the option of logging in or registering (using Passport). If registration or login is unsuccessful there will be failure views with links back to the registration or login views, respectively. </w:t>
+      </w:r>
+    </w:p>
+    <w:p/>
+    <w:p>
+      <w:r>
+        <w:t xml:space="preserve">After successfully logging in the user will be brought to the main view, </w:t>
+      </w:r>
+      <w:r>
+        <w:t xml:space="preserve">which will display a history of the </w:t>
+      </w:r>
+      <w:r>
+        <w:t>most recent text messages</w:t>
+      </w:r>
+      <w:r>
+        <w:t xml:space="preserve">, and a text input field that will allow for changing the content of the </w:t>
+      </w:r>
+      <w:r>
+        <w:t>text messages</w:t>
+      </w:r>
+      <w:r>
+        <w:t xml:space="preserve"> th</w:t>
+      </w:r>
+      <w:r>
+        <w:t>e</w:t>
+      </w:r>
+      <w:r>
+        <w:t xml:space="preserve"> user is</w:t>
+      </w:r>
+      <w:r>
+        <w:t xml:space="preserve"> receiving. </w:t>
+      </w:r>
+      <w:r>
+        <w:t>A</w:t>
+      </w:r>
+      <w:r>
+        <w:t>ll text</w:t>
+      </w:r>
+      <w:r>
+        <w:t xml:space="preserve"> message</w:t>
+      </w:r>
+      <w:r>
+        <w:t>s</w:t>
+      </w:r>
+      <w:r>
+        <w:t>’ content, date, and time sent</w:t>
+      </w:r>
+      <w:r>
+        <w:t xml:space="preserve"> will be stored in a</w:t>
+      </w:r>
+      <w:r>
+        <w:t>n</w:t>
+      </w:r>
+      <w:r>
+        <w:t xml:space="preserve"> SQL database. </w:t>
+      </w:r>
+      <w:r>
+        <w:t>The 15 most recent text</w:t>
+      </w:r>
+      <w:r>
+        <w:t xml:space="preserve"> message</w:t>
+      </w:r>
+      <w:r>
+        <w:t xml:space="preserve">s’ content will be displayed on the DOM, as well as the date and time </w:t>
+      </w:r>
+      <w:r>
+        <w:t xml:space="preserve">at which </w:t>
+      </w:r>
+      <w:r>
+        <w:t>they were sent.</w:t>
+      </w:r>
+      <w:r>
+        <w:t xml:space="preserve"> The text input for changing text messages’ content will be limited to 140 characters. There will be a button next to the input, and when clicked the value of the </w:t>
+      </w:r>
+      <w:r>
+        <w:t>input will be saved and used for text</w:t>
+      </w:r>
+      <w:r>
+        <w:t xml:space="preserve"> message</w:t>
+      </w:r>
+      <w:r>
+        <w:t>s’ content until changed again.</w:t>
+      </w:r>
+    </w:p>
+    <w:p/>
+    <w:p>
+      <w:r>
+        <w:t xml:space="preserve">The notification history view will retrieve all text messages from the SQL database and display them on the DOM, with the most recent on top. </w:t>
+      </w:r>
+    </w:p>
+    <w:p/>
+    <w:p>
+      <w:r>
+        <w:t>The SQL database will be managed through PostgreSQL, and will store both users and hashed passwords, as well as each user’s text message history.</w:t>
+      </w:r>
+    </w:p>
+    <w:p>
+      <w:pPr>
+        <w:rPr>
+          <w:rFonts w:ascii="Bauhaus 93" w:hAnsi="Bauhaus 93"/>
+          <w:b/>
+        </w:rPr>
+      </w:pPr>
     </w:p>
     <w:p>
       <w:pPr>
@@ -731,6 +923,198 @@
       </w:r>
     </w:p>
     <w:p/>
+    <w:p>
+      <w:r>
+        <w:t>This project will be using</w:t>
+      </w:r>
+      <w:r>
+        <w:t xml:space="preserve"> the following electrical components</w:t>
+      </w:r>
+      <w:r>
+        <w:t>:</w:t>
+      </w:r>
+    </w:p>
+    <w:p>
+      <w:pPr>
+        <w:pStyle w:val="ListParagraph"/>
+        <w:numPr>
+          <w:ilvl w:val="0"/>
+          <w:numId w:val="15"/>
+        </w:numPr>
+      </w:pPr>
+      <w:r>
+        <w:t>littleBits USB power/littleBits battery power</w:t>
+      </w:r>
+    </w:p>
+    <w:p>
+      <w:pPr>
+        <w:pStyle w:val="ListParagraph"/>
+        <w:numPr>
+          <w:ilvl w:val="0"/>
+          <w:numId w:val="15"/>
+        </w:numPr>
+      </w:pPr>
+      <w:r>
+        <w:t>littleBits button</w:t>
+      </w:r>
+    </w:p>
+    <w:p>
+      <w:pPr>
+        <w:pStyle w:val="ListParagraph"/>
+        <w:numPr>
+          <w:ilvl w:val="0"/>
+          <w:numId w:val="15"/>
+        </w:numPr>
+      </w:pPr>
+      <w:r>
+        <w:t>littleBits cloudBit</w:t>
+      </w:r>
+    </w:p>
+    <w:p/>
+    <w:p>
+      <w:r>
+        <w:t>This project will be using the following frameworks</w:t>
+      </w:r>
+      <w:r>
+        <w:t xml:space="preserve"> and technologies</w:t>
+      </w:r>
+      <w:r>
+        <w:t>:</w:t>
+      </w:r>
+    </w:p>
+    <w:p/>
+    <w:p>
+      <w:pPr>
+        <w:pStyle w:val="ListParagraph"/>
+        <w:numPr>
+          <w:ilvl w:val="0"/>
+          <w:numId w:val="13"/>
+        </w:numPr>
+      </w:pPr>
+      <w:r>
+        <w:t>NodeJS, version 6.2.2</w:t>
+      </w:r>
+    </w:p>
+    <w:p>
+      <w:pPr>
+        <w:pStyle w:val="ListParagraph"/>
+        <w:numPr>
+          <w:ilvl w:val="0"/>
+          <w:numId w:val="13"/>
+        </w:numPr>
+      </w:pPr>
+      <w:r>
+        <w:t>AngularJS, version 1.5.8</w:t>
+      </w:r>
+    </w:p>
+    <w:p>
+      <w:pPr>
+        <w:pStyle w:val="ListParagraph"/>
+        <w:numPr>
+          <w:ilvl w:val="0"/>
+          <w:numId w:val="13"/>
+        </w:numPr>
+      </w:pPr>
+      <w:r>
+        <w:t xml:space="preserve">PostgreSQL, version 6.0.3 </w:t>
+      </w:r>
+    </w:p>
+    <w:p>
+      <w:pPr>
+        <w:pStyle w:val="ListParagraph"/>
+        <w:numPr>
+          <w:ilvl w:val="0"/>
+          <w:numId w:val="13"/>
+        </w:numPr>
+      </w:pPr>
+      <w:r>
+        <w:t>Express, version 4.14.0</w:t>
+      </w:r>
+    </w:p>
+    <w:p>
+      <w:pPr>
+        <w:pStyle w:val="ListParagraph"/>
+        <w:numPr>
+          <w:ilvl w:val="0"/>
+          <w:numId w:val="13"/>
+        </w:numPr>
+      </w:pPr>
+      <w:r>
+        <w:t>Express-session, version 1.14.0</w:t>
+      </w:r>
+    </w:p>
+    <w:p>
+      <w:pPr>
+        <w:pStyle w:val="ListParagraph"/>
+        <w:numPr>
+          <w:ilvl w:val="0"/>
+          <w:numId w:val="13"/>
+        </w:numPr>
+      </w:pPr>
+      <w:r>
+        <w:t>Passport, version 0.3.2</w:t>
+      </w:r>
+    </w:p>
+    <w:p>
+      <w:pPr>
+        <w:pStyle w:val="ListParagraph"/>
+        <w:numPr>
+          <w:ilvl w:val="0"/>
+          <w:numId w:val="13"/>
+        </w:numPr>
+      </w:pPr>
+      <w:r>
+        <w:t>Body-parser, version 1.15.2</w:t>
+      </w:r>
+    </w:p>
+    <w:p>
+      <w:pPr>
+        <w:pStyle w:val="ListParagraph"/>
+        <w:numPr>
+          <w:ilvl w:val="0"/>
+          <w:numId w:val="13"/>
+        </w:numPr>
+      </w:pPr>
+      <w:r>
+        <w:t>Twilio</w:t>
+      </w:r>
+    </w:p>
+    <w:p>
+      <w:pPr>
+        <w:pStyle w:val="ListParagraph"/>
+        <w:numPr>
+          <w:ilvl w:val="0"/>
+          <w:numId w:val="13"/>
+        </w:numPr>
+      </w:pPr>
+      <w:r>
+        <w:t>Twilio’s REST API</w:t>
+      </w:r>
+    </w:p>
+    <w:p>
+      <w:pPr>
+        <w:pStyle w:val="ListParagraph"/>
+        <w:numPr>
+          <w:ilvl w:val="0"/>
+          <w:numId w:val="13"/>
+        </w:numPr>
+      </w:pPr>
+      <w:r>
+        <w:t>littleBits Cloud HTTP API, version 2</w:t>
+      </w:r>
+    </w:p>
+    <w:p/>
+    <w:p>
+      <w:r>
+        <w:t>Git will be used for version control. Heroku will be used for deployment. The app</w:t>
+      </w:r>
+      <w:r>
+        <w:t>lication</w:t>
+      </w:r>
+      <w:r>
+        <w:t xml:space="preserve"> will be deployed upon approval of Ryan Mulcahy and Joel Miller.</w:t>
+      </w:r>
+    </w:p>
     <w:p/>
     <w:p>
       <w:pPr>
@@ -748,6 +1132,406 @@
       </w:r>
     </w:p>
     <w:p/>
+    <w:tbl>
+      <w:tblPr>
+        <w:tblStyle w:val="TableGrid"/>
+        <w:tblW w:w="0" w:type="auto"/>
+        <w:tblLook w:val="04A0" w:firstRow="1" w:lastRow="0" w:firstColumn="1" w:lastColumn="0" w:noHBand="0" w:noVBand="1"/>
+      </w:tblPr>
+      <w:tblGrid>
+        <w:gridCol w:w="4878"/>
+        <w:gridCol w:w="2070"/>
+        <w:gridCol w:w="1908"/>
+      </w:tblGrid>
+      <w:tr>
+        <w:tc>
+          <w:tcPr>
+            <w:tcW w:w="4878" w:type="dxa"/>
+          </w:tcPr>
+          <w:p>
+            <w:pPr>
+              <w:jc w:val="center"/>
+              <w:rPr>
+                <w:b/>
+              </w:rPr>
+            </w:pPr>
+            <w:r>
+              <w:rPr>
+                <w:b/>
+              </w:rPr>
+              <w:t>Title</w:t>
+            </w:r>
+          </w:p>
+        </w:tc>
+        <w:tc>
+          <w:tcPr>
+            <w:tcW w:w="2070" w:type="dxa"/>
+          </w:tcPr>
+          <w:p>
+            <w:pPr>
+              <w:jc w:val="center"/>
+              <w:rPr>
+                <w:b/>
+              </w:rPr>
+            </w:pPr>
+            <w:r>
+              <w:rPr>
+                <w:b/>
+              </w:rPr>
+              <w:t>Estimated Date</w:t>
+            </w:r>
+            <w:r>
+              <w:rPr>
+                <w:b/>
+              </w:rPr>
+              <w:t xml:space="preserve"> of Completion</w:t>
+            </w:r>
+          </w:p>
+        </w:tc>
+        <w:tc>
+          <w:tcPr>
+            <w:tcW w:w="1908" w:type="dxa"/>
+          </w:tcPr>
+          <w:p>
+            <w:pPr>
+              <w:jc w:val="center"/>
+              <w:rPr>
+                <w:b/>
+              </w:rPr>
+            </w:pPr>
+            <w:r>
+              <w:rPr>
+                <w:b/>
+              </w:rPr>
+              <w:t>Actual Date Completed</w:t>
+            </w:r>
+          </w:p>
+        </w:tc>
+      </w:tr>
+      <w:tr>
+        <w:tc>
+          <w:tcPr>
+            <w:tcW w:w="4878" w:type="dxa"/>
+          </w:tcPr>
+          <w:p>
+            <w:r>
+              <w:t>Scope of work approved</w:t>
+            </w:r>
+          </w:p>
+        </w:tc>
+        <w:tc>
+          <w:tcPr>
+            <w:tcW w:w="2070" w:type="dxa"/>
+          </w:tcPr>
+          <w:p>
+            <w:pPr>
+              <w:jc w:val="center"/>
+            </w:pPr>
+            <w:r>
+              <w:t xml:space="preserve">Tues, </w:t>
+            </w:r>
+            <w:r>
+              <w:t>08/02/16</w:t>
+            </w:r>
+          </w:p>
+        </w:tc>
+        <w:tc>
+          <w:tcPr>
+            <w:tcW w:w="1908" w:type="dxa"/>
+          </w:tcPr>
+          <w:p/>
+        </w:tc>
+      </w:tr>
+      <w:tr>
+        <w:tc>
+          <w:tcPr>
+            <w:tcW w:w="4878" w:type="dxa"/>
+          </w:tcPr>
+          <w:p>
+            <w:r>
+              <w:t>Doorbell apparatus built</w:t>
+            </w:r>
+          </w:p>
+        </w:tc>
+        <w:tc>
+          <w:tcPr>
+            <w:tcW w:w="2070" w:type="dxa"/>
+          </w:tcPr>
+          <w:p>
+            <w:pPr>
+              <w:jc w:val="center"/>
+            </w:pPr>
+            <w:r>
+              <w:t xml:space="preserve">Weds, </w:t>
+            </w:r>
+            <w:r>
+              <w:t>08/03/16</w:t>
+            </w:r>
+          </w:p>
+        </w:tc>
+        <w:tc>
+          <w:tcPr>
+            <w:tcW w:w="1908" w:type="dxa"/>
+          </w:tcPr>
+          <w:p/>
+        </w:tc>
+      </w:tr>
+      <w:tr>
+        <w:tc>
+          <w:tcPr>
+            <w:tcW w:w="4878" w:type="dxa"/>
+          </w:tcPr>
+          <w:p>
+            <w:r>
+              <w:t>Database set up</w:t>
+            </w:r>
+            <w:r>
+              <w:t xml:space="preserve"> – users, text message history</w:t>
+            </w:r>
+          </w:p>
+        </w:tc>
+        <w:tc>
+          <w:tcPr>
+            <w:tcW w:w="2070" w:type="dxa"/>
+          </w:tcPr>
+          <w:p>
+            <w:pPr>
+              <w:jc w:val="center"/>
+            </w:pPr>
+            <w:r>
+              <w:t>Thurs, 08/04/16</w:t>
+            </w:r>
+          </w:p>
+        </w:tc>
+        <w:tc>
+          <w:tcPr>
+            <w:tcW w:w="1908" w:type="dxa"/>
+          </w:tcPr>
+          <w:p/>
+        </w:tc>
+      </w:tr>
+      <w:tr>
+        <w:tc>
+          <w:tcPr>
+            <w:tcW w:w="4878" w:type="dxa"/>
+          </w:tcPr>
+          <w:p>
+            <w:r>
+              <w:t>Button presses recorded in database</w:t>
+            </w:r>
+          </w:p>
+        </w:tc>
+        <w:tc>
+          <w:tcPr>
+            <w:tcW w:w="2070" w:type="dxa"/>
+          </w:tcPr>
+          <w:p>
+            <w:pPr>
+              <w:jc w:val="center"/>
+            </w:pPr>
+            <w:r>
+              <w:t>Thurs, 08/04/16</w:t>
+            </w:r>
+          </w:p>
+        </w:tc>
+        <w:tc>
+          <w:tcPr>
+            <w:tcW w:w="1908" w:type="dxa"/>
+          </w:tcPr>
+          <w:p/>
+        </w:tc>
+      </w:tr>
+      <w:tr>
+        <w:tc>
+          <w:tcPr>
+            <w:tcW w:w="4878" w:type="dxa"/>
+          </w:tcPr>
+          <w:p>
+            <w:r>
+              <w:t>Text messages sent upon button press</w:t>
+            </w:r>
+          </w:p>
+        </w:tc>
+        <w:tc>
+          <w:tcPr>
+            <w:tcW w:w="2070" w:type="dxa"/>
+          </w:tcPr>
+          <w:p>
+            <w:pPr>
+              <w:jc w:val="center"/>
+            </w:pPr>
+            <w:r>
+              <w:t>Fri, 08/05/16</w:t>
+            </w:r>
+          </w:p>
+        </w:tc>
+        <w:tc>
+          <w:tcPr>
+            <w:tcW w:w="1908" w:type="dxa"/>
+          </w:tcPr>
+          <w:p/>
+        </w:tc>
+      </w:tr>
+      <w:tr>
+        <w:tc>
+          <w:tcPr>
+            <w:tcW w:w="4878" w:type="dxa"/>
+          </w:tcPr>
+          <w:p>
+            <w:r>
+              <w:t>Notification history view functionality</w:t>
+            </w:r>
+          </w:p>
+        </w:tc>
+        <w:tc>
+          <w:tcPr>
+            <w:tcW w:w="2070" w:type="dxa"/>
+          </w:tcPr>
+          <w:p>
+            <w:pPr>
+              <w:jc w:val="center"/>
+            </w:pPr>
+            <w:r>
+              <w:t>Sat, 08/06/16</w:t>
+            </w:r>
+          </w:p>
+        </w:tc>
+        <w:tc>
+          <w:tcPr>
+            <w:tcW w:w="1908" w:type="dxa"/>
+          </w:tcPr>
+          <w:p/>
+        </w:tc>
+      </w:tr>
+      <w:tr>
+        <w:tc>
+          <w:tcPr>
+            <w:tcW w:w="4878" w:type="dxa"/>
+          </w:tcPr>
+          <w:p>
+            <w:r>
+              <w:t>Main app page functionality</w:t>
+            </w:r>
+          </w:p>
+        </w:tc>
+        <w:tc>
+          <w:tcPr>
+            <w:tcW w:w="2070" w:type="dxa"/>
+          </w:tcPr>
+          <w:p>
+            <w:pPr>
+              <w:jc w:val="center"/>
+            </w:pPr>
+            <w:r>
+              <w:t>Sun, 08/07/16</w:t>
+            </w:r>
+          </w:p>
+        </w:tc>
+        <w:tc>
+          <w:tcPr>
+            <w:tcW w:w="1908" w:type="dxa"/>
+          </w:tcPr>
+          <w:p/>
+        </w:tc>
+      </w:tr>
+      <w:tr>
+        <w:tc>
+          <w:tcPr>
+            <w:tcW w:w="4878" w:type="dxa"/>
+          </w:tcPr>
+          <w:p>
+            <w:r>
+              <w:t>Passport functionality</w:t>
+            </w:r>
+          </w:p>
+        </w:tc>
+        <w:tc>
+          <w:tcPr>
+            <w:tcW w:w="2070" w:type="dxa"/>
+          </w:tcPr>
+          <w:p>
+            <w:pPr>
+              <w:jc w:val="center"/>
+            </w:pPr>
+            <w:r>
+              <w:t>Mon, 08/08/16</w:t>
+            </w:r>
+          </w:p>
+        </w:tc>
+        <w:tc>
+          <w:tcPr>
+            <w:tcW w:w="1908" w:type="dxa"/>
+          </w:tcPr>
+          <w:p/>
+        </w:tc>
+      </w:tr>
+      <w:tr>
+        <w:tc>
+          <w:tcPr>
+            <w:tcW w:w="4878" w:type="dxa"/>
+          </w:tcPr>
+          <w:p>
+            <w:r>
+              <w:t>Web app testing</w:t>
+            </w:r>
+          </w:p>
+        </w:tc>
+        <w:tc>
+          <w:tcPr>
+            <w:tcW w:w="2070" w:type="dxa"/>
+          </w:tcPr>
+          <w:p>
+            <w:pPr>
+              <w:jc w:val="center"/>
+            </w:pPr>
+            <w:r>
+              <w:t>Tues, 08/09/16</w:t>
+            </w:r>
+          </w:p>
+        </w:tc>
+        <w:tc>
+          <w:tcPr>
+            <w:tcW w:w="1908" w:type="dxa"/>
+          </w:tcPr>
+          <w:p/>
+        </w:tc>
+      </w:tr>
+      <w:tr>
+        <w:tc>
+          <w:tcPr>
+            <w:tcW w:w="4878" w:type="dxa"/>
+          </w:tcPr>
+          <w:p>
+            <w:r>
+              <w:t>Deployment</w:t>
+            </w:r>
+          </w:p>
+        </w:tc>
+        <w:tc>
+          <w:tcPr>
+            <w:tcW w:w="2070" w:type="dxa"/>
+          </w:tcPr>
+          <w:p>
+            <w:pPr>
+              <w:jc w:val="center"/>
+            </w:pPr>
+            <w:r>
+              <w:t xml:space="preserve">Thurs, </w:t>
+            </w:r>
+            <w:r>
+              <w:t>08/11/16</w:t>
+            </w:r>
+          </w:p>
+        </w:tc>
+        <w:tc>
+          <w:tcPr>
+            <w:tcW w:w="1908" w:type="dxa"/>
+          </w:tcPr>
+          <w:p/>
+        </w:tc>
+      </w:tr>
+    </w:tbl>
+    <w:p/>
     <w:p/>
     <w:p>
       <w:pPr>
@@ -767,62 +1551,16 @@
     <w:p>
       <w:pPr>
         <w:rPr>
-          <w:b/>
-        </w:rPr>
-      </w:pPr>
-    </w:p>
-    <w:p>
-      <w:pPr>
-        <w:rPr>
-          <w:b/>
-        </w:rPr>
-      </w:pPr>
-    </w:p>
-    <w:p>
-      <w:pPr>
-        <w:rPr>
           <w:rFonts w:ascii="Bauhaus 93" w:hAnsi="Bauhaus 93"/>
           <w:b/>
         </w:rPr>
       </w:pPr>
-      <w:r>
-        <w:rPr>
-          <w:rFonts w:ascii="Bauhaus 93" w:hAnsi="Bauhaus 93"/>
-          <w:b/>
-        </w:rPr>
-        <w:t>TECHNOLOGIES</w:t>
-      </w:r>
-    </w:p>
-    <w:p>
-      <w:pPr>
-        <w:rPr>
-          <w:b/>
-        </w:rPr>
-      </w:pPr>
-    </w:p>
-    <w:p>
-      <w:pPr>
-        <w:rPr>
-          <w:b/>
-        </w:rPr>
-      </w:pPr>
-    </w:p>
-    <w:p>
-      <w:pPr>
-        <w:rPr>
-          <w:rFonts w:ascii="Bauhaus 93" w:hAnsi="Bauhaus 93"/>
-          <w:b/>
-        </w:rPr>
-      </w:pPr>
-      <w:r>
-        <w:rPr>
-          <w:rFonts w:ascii="Bauhaus 93" w:hAnsi="Bauhaus 93"/>
-          <w:b/>
-        </w:rPr>
-        <w:t>ASSUMPTIONS</w:t>
-      </w:r>
-    </w:p>
-    <w:p/>
+    </w:p>
+    <w:p>
+      <w:r>
+        <w:t>Google Chrome’s desktop version 51.0.2704.103 will be fully supported.</w:t>
+      </w:r>
+    </w:p>
     <w:p/>
     <w:p>
       <w:pPr>
@@ -839,6 +1577,44 @@
         <w:t>RISKS</w:t>
       </w:r>
     </w:p>
+    <w:p>
+      <w:pPr>
+        <w:rPr>
+          <w:rFonts w:ascii="Bauhaus 93" w:hAnsi="Bauhaus 93"/>
+          <w:b/>
+        </w:rPr>
+      </w:pPr>
+    </w:p>
+    <w:p>
+      <w:r>
+        <w:t xml:space="preserve">The web application will only be tested on the Google Chrome browser. </w:t>
+      </w:r>
+      <w:r>
+        <w:t xml:space="preserve">The author is working under the assumption that the APIs required will be functioning while the application is being built and after it has been deployed. </w:t>
+      </w:r>
+      <w:r>
+        <w:t xml:space="preserve">Additionally, the author may encounter unforeseen difficulties with the frameworks being used. </w:t>
+      </w:r>
+    </w:p>
+    <w:p/>
+    <w:p>
+      <w:pPr>
+        <w:rPr>
+          <w:rFonts w:ascii="Bauhaus 93" w:hAnsi="Bauhaus 93"/>
+          <w:b/>
+        </w:rPr>
+      </w:pPr>
+      <w:r>
+        <w:rPr>
+          <w:rFonts w:ascii="Bauhaus 93" w:hAnsi="Bauhaus 93"/>
+          <w:b/>
+        </w:rPr>
+        <w:t>MOCKUPS</w:t>
+      </w:r>
+      <w:bookmarkStart w:id="0" w:name="_GoBack"/>
+      <w:bookmarkEnd w:id="0"/>
+    </w:p>
+    <w:p/>
     <w:sectPr>
       <w:pgSz w:w="12240" w:h="15840"/>
       <w:pgMar w:top="1440" w:right="1800" w:bottom="1440" w:left="1800" w:header="720" w:footer="720" w:gutter="0"/>
@@ -852,6 +1628,119 @@
 <file path=word/numbering.xml><?xml version="1.0" encoding="utf-8"?>
 <w:numbering xmlns:wpc="http://schemas.microsoft.com/office/word/2010/wordprocessingCanvas" xmlns:mo="http://schemas.microsoft.com/office/mac/office/2008/main" xmlns:mc="http://schemas.openxmlformats.org/markup-compatibility/2006" xmlns:mv="urn:schemas-microsoft-com:mac:vml" xmlns:o="urn:schemas-microsoft-com:office:office" xmlns:r="http://schemas.openxmlformats.org/officeDocument/2006/relationships" xmlns:m="http://schemas.openxmlformats.org/officeDocument/2006/math" xmlns:v="urn:schemas-microsoft-com:vml" xmlns:wp14="http://schemas.microsoft.com/office/word/2010/wordprocessingDrawing" xmlns:wp="http://schemas.openxmlformats.org/drawingml/2006/wordprocessingDrawing" xmlns:w10="urn:schemas-microsoft-com:office:word" xmlns:w="http://schemas.openxmlformats.org/wordprocessingml/2006/main" xmlns:w14="http://schemas.microsoft.com/office/word/2010/wordml" xmlns:wpg="http://schemas.microsoft.com/office/word/2010/wordprocessingGroup" xmlns:wpi="http://schemas.microsoft.com/office/word/2010/wordprocessingInk" xmlns:wne="http://schemas.microsoft.com/office/word/2006/wordml" xmlns:wps="http://schemas.microsoft.com/office/word/2010/wordprocessingShape" mc:Ignorable="w14 wp14">
   <w:abstractNum w:abstractNumId="0">
+    <w:nsid w:val="01AA0DC6"/>
+    <w:multiLevelType w:val="hybridMultilevel"/>
+    <w:tmpl w:val="0B4A9570"/>
+    <w:lvl w:ilvl="0" w:tplc="04090001">
+      <w:start w:val="1"/>
+      <w:numFmt w:val="bullet"/>
+      <w:lvlText w:val=""/>
+      <w:lvlJc w:val="left"/>
+      <w:pPr>
+        <w:ind w:left="720" w:hanging="360"/>
+      </w:pPr>
+      <w:rPr>
+        <w:rFonts w:ascii="Symbol" w:hAnsi="Symbol" w:hint="default"/>
+      </w:rPr>
+    </w:lvl>
+    <w:lvl w:ilvl="1" w:tplc="04090003" w:tentative="1">
+      <w:start w:val="1"/>
+      <w:numFmt w:val="bullet"/>
+      <w:lvlText w:val="o"/>
+      <w:lvlJc w:val="left"/>
+      <w:pPr>
+        <w:ind w:left="1440" w:hanging="360"/>
+      </w:pPr>
+      <w:rPr>
+        <w:rFonts w:ascii="Courier New" w:hAnsi="Courier New" w:hint="default"/>
+      </w:rPr>
+    </w:lvl>
+    <w:lvl w:ilvl="2" w:tplc="04090005" w:tentative="1">
+      <w:start w:val="1"/>
+      <w:numFmt w:val="bullet"/>
+      <w:lvlText w:val=""/>
+      <w:lvlJc w:val="left"/>
+      <w:pPr>
+        <w:ind w:left="2160" w:hanging="360"/>
+      </w:pPr>
+      <w:rPr>
+        <w:rFonts w:ascii="Wingdings" w:hAnsi="Wingdings" w:hint="default"/>
+      </w:rPr>
+    </w:lvl>
+    <w:lvl w:ilvl="3" w:tplc="04090001" w:tentative="1">
+      <w:start w:val="1"/>
+      <w:numFmt w:val="bullet"/>
+      <w:lvlText w:val=""/>
+      <w:lvlJc w:val="left"/>
+      <w:pPr>
+        <w:ind w:left="2880" w:hanging="360"/>
+      </w:pPr>
+      <w:rPr>
+        <w:rFonts w:ascii="Symbol" w:hAnsi="Symbol" w:hint="default"/>
+      </w:rPr>
+    </w:lvl>
+    <w:lvl w:ilvl="4" w:tplc="04090003" w:tentative="1">
+      <w:start w:val="1"/>
+      <w:numFmt w:val="bullet"/>
+      <w:lvlText w:val="o"/>
+      <w:lvlJc w:val="left"/>
+      <w:pPr>
+        <w:ind w:left="3600" w:hanging="360"/>
+      </w:pPr>
+      <w:rPr>
+        <w:rFonts w:ascii="Courier New" w:hAnsi="Courier New" w:hint="default"/>
+      </w:rPr>
+    </w:lvl>
+    <w:lvl w:ilvl="5" w:tplc="04090005" w:tentative="1">
+      <w:start w:val="1"/>
+      <w:numFmt w:val="bullet"/>
+      <w:lvlText w:val=""/>
+      <w:lvlJc w:val="left"/>
+      <w:pPr>
+        <w:ind w:left="4320" w:hanging="360"/>
+      </w:pPr>
+      <w:rPr>
+        <w:rFonts w:ascii="Wingdings" w:hAnsi="Wingdings" w:hint="default"/>
+      </w:rPr>
+    </w:lvl>
+    <w:lvl w:ilvl="6" w:tplc="04090001" w:tentative="1">
+      <w:start w:val="1"/>
+      <w:numFmt w:val="bullet"/>
+      <w:lvlText w:val=""/>
+      <w:lvlJc w:val="left"/>
+      <w:pPr>
+        <w:ind w:left="5040" w:hanging="360"/>
+      </w:pPr>
+      <w:rPr>
+        <w:rFonts w:ascii="Symbol" w:hAnsi="Symbol" w:hint="default"/>
+      </w:rPr>
+    </w:lvl>
+    <w:lvl w:ilvl="7" w:tplc="04090003" w:tentative="1">
+      <w:start w:val="1"/>
+      <w:numFmt w:val="bullet"/>
+      <w:lvlText w:val="o"/>
+      <w:lvlJc w:val="left"/>
+      <w:pPr>
+        <w:ind w:left="5760" w:hanging="360"/>
+      </w:pPr>
+      <w:rPr>
+        <w:rFonts w:ascii="Courier New" w:hAnsi="Courier New" w:hint="default"/>
+      </w:rPr>
+    </w:lvl>
+    <w:lvl w:ilvl="8" w:tplc="04090005" w:tentative="1">
+      <w:start w:val="1"/>
+      <w:numFmt w:val="bullet"/>
+      <w:lvlText w:val=""/>
+      <w:lvlJc w:val="left"/>
+      <w:pPr>
+        <w:ind w:left="6480" w:hanging="360"/>
+      </w:pPr>
+      <w:rPr>
+        <w:rFonts w:ascii="Wingdings" w:hAnsi="Wingdings" w:hint="default"/>
+      </w:rPr>
+    </w:lvl>
+  </w:abstractNum>
+  <w:abstractNum w:abstractNumId="1">
     <w:nsid w:val="13303F79"/>
     <w:multiLevelType w:val="multilevel"/>
     <w:tmpl w:val="D7243B7E"/>
@@ -964,7 +1853,7 @@
       </w:rPr>
     </w:lvl>
   </w:abstractNum>
-  <w:abstractNum w:abstractNumId="1">
+  <w:abstractNum w:abstractNumId="2">
     <w:nsid w:val="13542C97"/>
     <w:multiLevelType w:val="hybridMultilevel"/>
     <w:tmpl w:val="C2745956"/>
@@ -1077,7 +1966,7 @@
       </w:rPr>
     </w:lvl>
   </w:abstractNum>
-  <w:abstractNum w:abstractNumId="2">
+  <w:abstractNum w:abstractNumId="3">
     <w:nsid w:val="19823A56"/>
     <w:multiLevelType w:val="hybridMultilevel"/>
     <w:tmpl w:val="5A48D6EC"/>
@@ -1190,7 +2079,120 @@
       </w:rPr>
     </w:lvl>
   </w:abstractNum>
-  <w:abstractNum w:abstractNumId="3">
+  <w:abstractNum w:abstractNumId="4">
+    <w:nsid w:val="23D43F23"/>
+    <w:multiLevelType w:val="hybridMultilevel"/>
+    <w:tmpl w:val="E2160F3C"/>
+    <w:lvl w:ilvl="0" w:tplc="04090001">
+      <w:start w:val="1"/>
+      <w:numFmt w:val="bullet"/>
+      <w:lvlText w:val=""/>
+      <w:lvlJc w:val="left"/>
+      <w:pPr>
+        <w:ind w:left="720" w:hanging="360"/>
+      </w:pPr>
+      <w:rPr>
+        <w:rFonts w:ascii="Symbol" w:hAnsi="Symbol" w:hint="default"/>
+      </w:rPr>
+    </w:lvl>
+    <w:lvl w:ilvl="1" w:tplc="04090003" w:tentative="1">
+      <w:start w:val="1"/>
+      <w:numFmt w:val="bullet"/>
+      <w:lvlText w:val="o"/>
+      <w:lvlJc w:val="left"/>
+      <w:pPr>
+        <w:ind w:left="1440" w:hanging="360"/>
+      </w:pPr>
+      <w:rPr>
+        <w:rFonts w:ascii="Courier New" w:hAnsi="Courier New" w:hint="default"/>
+      </w:rPr>
+    </w:lvl>
+    <w:lvl w:ilvl="2" w:tplc="04090005" w:tentative="1">
+      <w:start w:val="1"/>
+      <w:numFmt w:val="bullet"/>
+      <w:lvlText w:val=""/>
+      <w:lvlJc w:val="left"/>
+      <w:pPr>
+        <w:ind w:left="2160" w:hanging="360"/>
+      </w:pPr>
+      <w:rPr>
+        <w:rFonts w:ascii="Wingdings" w:hAnsi="Wingdings" w:hint="default"/>
+      </w:rPr>
+    </w:lvl>
+    <w:lvl w:ilvl="3" w:tplc="04090001" w:tentative="1">
+      <w:start w:val="1"/>
+      <w:numFmt w:val="bullet"/>
+      <w:lvlText w:val=""/>
+      <w:lvlJc w:val="left"/>
+      <w:pPr>
+        <w:ind w:left="2880" w:hanging="360"/>
+      </w:pPr>
+      <w:rPr>
+        <w:rFonts w:ascii="Symbol" w:hAnsi="Symbol" w:hint="default"/>
+      </w:rPr>
+    </w:lvl>
+    <w:lvl w:ilvl="4" w:tplc="04090003" w:tentative="1">
+      <w:start w:val="1"/>
+      <w:numFmt w:val="bullet"/>
+      <w:lvlText w:val="o"/>
+      <w:lvlJc w:val="left"/>
+      <w:pPr>
+        <w:ind w:left="3600" w:hanging="360"/>
+      </w:pPr>
+      <w:rPr>
+        <w:rFonts w:ascii="Courier New" w:hAnsi="Courier New" w:hint="default"/>
+      </w:rPr>
+    </w:lvl>
+    <w:lvl w:ilvl="5" w:tplc="04090005" w:tentative="1">
+      <w:start w:val="1"/>
+      <w:numFmt w:val="bullet"/>
+      <w:lvlText w:val=""/>
+      <w:lvlJc w:val="left"/>
+      <w:pPr>
+        <w:ind w:left="4320" w:hanging="360"/>
+      </w:pPr>
+      <w:rPr>
+        <w:rFonts w:ascii="Wingdings" w:hAnsi="Wingdings" w:hint="default"/>
+      </w:rPr>
+    </w:lvl>
+    <w:lvl w:ilvl="6" w:tplc="04090001" w:tentative="1">
+      <w:start w:val="1"/>
+      <w:numFmt w:val="bullet"/>
+      <w:lvlText w:val=""/>
+      <w:lvlJc w:val="left"/>
+      <w:pPr>
+        <w:ind w:left="5040" w:hanging="360"/>
+      </w:pPr>
+      <w:rPr>
+        <w:rFonts w:ascii="Symbol" w:hAnsi="Symbol" w:hint="default"/>
+      </w:rPr>
+    </w:lvl>
+    <w:lvl w:ilvl="7" w:tplc="04090003" w:tentative="1">
+      <w:start w:val="1"/>
+      <w:numFmt w:val="bullet"/>
+      <w:lvlText w:val="o"/>
+      <w:lvlJc w:val="left"/>
+      <w:pPr>
+        <w:ind w:left="5760" w:hanging="360"/>
+      </w:pPr>
+      <w:rPr>
+        <w:rFonts w:ascii="Courier New" w:hAnsi="Courier New" w:hint="default"/>
+      </w:rPr>
+    </w:lvl>
+    <w:lvl w:ilvl="8" w:tplc="04090005" w:tentative="1">
+      <w:start w:val="1"/>
+      <w:numFmt w:val="bullet"/>
+      <w:lvlText w:val=""/>
+      <w:lvlJc w:val="left"/>
+      <w:pPr>
+        <w:ind w:left="6480" w:hanging="360"/>
+      </w:pPr>
+      <w:rPr>
+        <w:rFonts w:ascii="Wingdings" w:hAnsi="Wingdings" w:hint="default"/>
+      </w:rPr>
+    </w:lvl>
+  </w:abstractNum>
+  <w:abstractNum w:abstractNumId="5">
     <w:nsid w:val="34A13F6E"/>
     <w:multiLevelType w:val="hybridMultilevel"/>
     <w:tmpl w:val="2F621F32"/>
@@ -1303,7 +2305,7 @@
       </w:rPr>
     </w:lvl>
   </w:abstractNum>
-  <w:abstractNum w:abstractNumId="4">
+  <w:abstractNum w:abstractNumId="6">
     <w:nsid w:val="3F195B49"/>
     <w:multiLevelType w:val="hybridMultilevel"/>
     <w:tmpl w:val="B6FEAFDA"/>
@@ -1416,7 +2418,7 @@
       </w:rPr>
     </w:lvl>
   </w:abstractNum>
-  <w:abstractNum w:abstractNumId="5">
+  <w:abstractNum w:abstractNumId="7">
     <w:nsid w:val="444F5728"/>
     <w:multiLevelType w:val="hybridMultilevel"/>
     <w:tmpl w:val="D5CA3EB8"/>
@@ -1529,7 +2531,7 @@
       </w:rPr>
     </w:lvl>
   </w:abstractNum>
-  <w:abstractNum w:abstractNumId="6">
+  <w:abstractNum w:abstractNumId="8">
     <w:nsid w:val="518C2987"/>
     <w:multiLevelType w:val="hybridMultilevel"/>
     <w:tmpl w:val="D9567032"/>
@@ -1642,7 +2644,7 @@
       </w:rPr>
     </w:lvl>
   </w:abstractNum>
-  <w:abstractNum w:abstractNumId="7">
+  <w:abstractNum w:abstractNumId="9">
     <w:nsid w:val="575652F6"/>
     <w:multiLevelType w:val="hybridMultilevel"/>
     <w:tmpl w:val="EDE0373E"/>
@@ -1755,7 +2757,7 @@
       </w:rPr>
     </w:lvl>
   </w:abstractNum>
-  <w:abstractNum w:abstractNumId="8">
+  <w:abstractNum w:abstractNumId="10">
     <w:nsid w:val="599B5806"/>
     <w:multiLevelType w:val="hybridMultilevel"/>
     <w:tmpl w:val="2B4AFB42"/>
@@ -1868,7 +2870,7 @@
       </w:rPr>
     </w:lvl>
   </w:abstractNum>
-  <w:abstractNum w:abstractNumId="9">
+  <w:abstractNum w:abstractNumId="11">
     <w:nsid w:val="59C778E6"/>
     <w:multiLevelType w:val="hybridMultilevel"/>
     <w:tmpl w:val="E26AA430"/>
@@ -1981,7 +2983,7 @@
       </w:rPr>
     </w:lvl>
   </w:abstractNum>
-  <w:abstractNum w:abstractNumId="10">
+  <w:abstractNum w:abstractNumId="12">
     <w:nsid w:val="61E305A3"/>
     <w:multiLevelType w:val="hybridMultilevel"/>
     <w:tmpl w:val="DB3C0B9C"/>
@@ -2094,7 +3096,120 @@
       </w:rPr>
     </w:lvl>
   </w:abstractNum>
-  <w:abstractNum w:abstractNumId="11">
+  <w:abstractNum w:abstractNumId="13">
+    <w:nsid w:val="75F50777"/>
+    <w:multiLevelType w:val="hybridMultilevel"/>
+    <w:tmpl w:val="34DADAFC"/>
+    <w:lvl w:ilvl="0" w:tplc="04090001">
+      <w:start w:val="1"/>
+      <w:numFmt w:val="bullet"/>
+      <w:lvlText w:val=""/>
+      <w:lvlJc w:val="left"/>
+      <w:pPr>
+        <w:ind w:left="720" w:hanging="360"/>
+      </w:pPr>
+      <w:rPr>
+        <w:rFonts w:ascii="Symbol" w:hAnsi="Symbol" w:hint="default"/>
+      </w:rPr>
+    </w:lvl>
+    <w:lvl w:ilvl="1" w:tplc="04090003" w:tentative="1">
+      <w:start w:val="1"/>
+      <w:numFmt w:val="bullet"/>
+      <w:lvlText w:val="o"/>
+      <w:lvlJc w:val="left"/>
+      <w:pPr>
+        <w:ind w:left="1440" w:hanging="360"/>
+      </w:pPr>
+      <w:rPr>
+        <w:rFonts w:ascii="Courier New" w:hAnsi="Courier New" w:hint="default"/>
+      </w:rPr>
+    </w:lvl>
+    <w:lvl w:ilvl="2" w:tplc="04090005" w:tentative="1">
+      <w:start w:val="1"/>
+      <w:numFmt w:val="bullet"/>
+      <w:lvlText w:val=""/>
+      <w:lvlJc w:val="left"/>
+      <w:pPr>
+        <w:ind w:left="2160" w:hanging="360"/>
+      </w:pPr>
+      <w:rPr>
+        <w:rFonts w:ascii="Wingdings" w:hAnsi="Wingdings" w:hint="default"/>
+      </w:rPr>
+    </w:lvl>
+    <w:lvl w:ilvl="3" w:tplc="04090001" w:tentative="1">
+      <w:start w:val="1"/>
+      <w:numFmt w:val="bullet"/>
+      <w:lvlText w:val=""/>
+      <w:lvlJc w:val="left"/>
+      <w:pPr>
+        <w:ind w:left="2880" w:hanging="360"/>
+      </w:pPr>
+      <w:rPr>
+        <w:rFonts w:ascii="Symbol" w:hAnsi="Symbol" w:hint="default"/>
+      </w:rPr>
+    </w:lvl>
+    <w:lvl w:ilvl="4" w:tplc="04090003" w:tentative="1">
+      <w:start w:val="1"/>
+      <w:numFmt w:val="bullet"/>
+      <w:lvlText w:val="o"/>
+      <w:lvlJc w:val="left"/>
+      <w:pPr>
+        <w:ind w:left="3600" w:hanging="360"/>
+      </w:pPr>
+      <w:rPr>
+        <w:rFonts w:ascii="Courier New" w:hAnsi="Courier New" w:hint="default"/>
+      </w:rPr>
+    </w:lvl>
+    <w:lvl w:ilvl="5" w:tplc="04090005" w:tentative="1">
+      <w:start w:val="1"/>
+      <w:numFmt w:val="bullet"/>
+      <w:lvlText w:val=""/>
+      <w:lvlJc w:val="left"/>
+      <w:pPr>
+        <w:ind w:left="4320" w:hanging="360"/>
+      </w:pPr>
+      <w:rPr>
+        <w:rFonts w:ascii="Wingdings" w:hAnsi="Wingdings" w:hint="default"/>
+      </w:rPr>
+    </w:lvl>
+    <w:lvl w:ilvl="6" w:tplc="04090001" w:tentative="1">
+      <w:start w:val="1"/>
+      <w:numFmt w:val="bullet"/>
+      <w:lvlText w:val=""/>
+      <w:lvlJc w:val="left"/>
+      <w:pPr>
+        <w:ind w:left="5040" w:hanging="360"/>
+      </w:pPr>
+      <w:rPr>
+        <w:rFonts w:ascii="Symbol" w:hAnsi="Symbol" w:hint="default"/>
+      </w:rPr>
+    </w:lvl>
+    <w:lvl w:ilvl="7" w:tplc="04090003" w:tentative="1">
+      <w:start w:val="1"/>
+      <w:numFmt w:val="bullet"/>
+      <w:lvlText w:val="o"/>
+      <w:lvlJc w:val="left"/>
+      <w:pPr>
+        <w:ind w:left="5760" w:hanging="360"/>
+      </w:pPr>
+      <w:rPr>
+        <w:rFonts w:ascii="Courier New" w:hAnsi="Courier New" w:hint="default"/>
+      </w:rPr>
+    </w:lvl>
+    <w:lvl w:ilvl="8" w:tplc="04090005" w:tentative="1">
+      <w:start w:val="1"/>
+      <w:numFmt w:val="bullet"/>
+      <w:lvlText w:val=""/>
+      <w:lvlJc w:val="left"/>
+      <w:pPr>
+        <w:ind w:left="6480" w:hanging="360"/>
+      </w:pPr>
+      <w:rPr>
+        <w:rFonts w:ascii="Wingdings" w:hAnsi="Wingdings" w:hint="default"/>
+      </w:rPr>
+    </w:lvl>
+  </w:abstractNum>
+  <w:abstractNum w:abstractNumId="14">
     <w:nsid w:val="7EA00A0B"/>
     <w:multiLevelType w:val="hybridMultilevel"/>
     <w:tmpl w:val="D7243B7E"/>
@@ -2208,40 +3323,49 @@
     </w:lvl>
   </w:abstractNum>
   <w:num w:numId="1">
+    <w:abstractNumId w:val="3"/>
+  </w:num>
+  <w:num w:numId="2">
+    <w:abstractNumId w:val="14"/>
+  </w:num>
+  <w:num w:numId="3">
+    <w:abstractNumId w:val="1"/>
+  </w:num>
+  <w:num w:numId="4">
+    <w:abstractNumId w:val="5"/>
+  </w:num>
+  <w:num w:numId="5">
+    <w:abstractNumId w:val="12"/>
+  </w:num>
+  <w:num w:numId="6">
+    <w:abstractNumId w:val="7"/>
+  </w:num>
+  <w:num w:numId="7">
+    <w:abstractNumId w:val="8"/>
+  </w:num>
+  <w:num w:numId="8">
+    <w:abstractNumId w:val="11"/>
+  </w:num>
+  <w:num w:numId="9">
     <w:abstractNumId w:val="2"/>
   </w:num>
-  <w:num w:numId="2">
-    <w:abstractNumId w:val="11"/>
+  <w:num w:numId="10">
+    <w:abstractNumId w:val="10"/>
   </w:num>
-  <w:num w:numId="3">
+  <w:num w:numId="11">
+    <w:abstractNumId w:val="9"/>
+  </w:num>
+  <w:num w:numId="12">
+    <w:abstractNumId w:val="6"/>
+  </w:num>
+  <w:num w:numId="13">
+    <w:abstractNumId w:val="4"/>
+  </w:num>
+  <w:num w:numId="14">
     <w:abstractNumId w:val="0"/>
   </w:num>
-  <w:num w:numId="4">
-    <w:abstractNumId w:val="3"/>
-  </w:num>
-  <w:num w:numId="5">
-    <w:abstractNumId w:val="10"/>
-  </w:num>
-  <w:num w:numId="6">
-    <w:abstractNumId w:val="5"/>
-  </w:num>
-  <w:num w:numId="7">
-    <w:abstractNumId w:val="6"/>
-  </w:num>
-  <w:num w:numId="8">
-    <w:abstractNumId w:val="9"/>
-  </w:num>
-  <w:num w:numId="9">
-    <w:abstractNumId w:val="1"/>
-  </w:num>
-  <w:num w:numId="10">
-    <w:abstractNumId w:val="8"/>
-  </w:num>
-  <w:num w:numId="11">
-    <w:abstractNumId w:val="7"/>
-  </w:num>
-  <w:num w:numId="12">
-    <w:abstractNumId w:val="4"/>
+  <w:num w:numId="15">
+    <w:abstractNumId w:val="13"/>
   </w:num>
 </w:numbering>
 </file>
@@ -2467,6 +3591,29 @@
       <w:contextualSpacing/>
     </w:pPr>
   </w:style>
+  <w:style w:type="table" w:styleId="TableGrid">
+    <w:name w:val="Table Grid"/>
+    <w:basedOn w:val="TableNormal"/>
+    <w:uiPriority w:val="59"/>
+    <w:rsid w:val="000479D4"/>
+    <w:tblPr>
+      <w:tblInd w:w="0" w:type="dxa"/>
+      <w:tblBorders>
+        <w:top w:val="single" w:sz="4" w:space="0" w:color="auto"/>
+        <w:left w:val="single" w:sz="4" w:space="0" w:color="auto"/>
+        <w:bottom w:val="single" w:sz="4" w:space="0" w:color="auto"/>
+        <w:right w:val="single" w:sz="4" w:space="0" w:color="auto"/>
+        <w:insideH w:val="single" w:sz="4" w:space="0" w:color="auto"/>
+        <w:insideV w:val="single" w:sz="4" w:space="0" w:color="auto"/>
+      </w:tblBorders>
+      <w:tblCellMar>
+        <w:top w:w="0" w:type="dxa"/>
+        <w:left w:w="108" w:type="dxa"/>
+        <w:bottom w:w="0" w:type="dxa"/>
+        <w:right w:w="108" w:type="dxa"/>
+      </w:tblCellMar>
+    </w:tblPr>
+  </w:style>
 </w:styles>
 </file>
 
@@ -2690,6 +3837,29 @@
       <w:ind w:left="720"/>
       <w:contextualSpacing/>
     </w:pPr>
+  </w:style>
+  <w:style w:type="table" w:styleId="TableGrid">
+    <w:name w:val="Table Grid"/>
+    <w:basedOn w:val="TableNormal"/>
+    <w:uiPriority w:val="59"/>
+    <w:rsid w:val="000479D4"/>
+    <w:tblPr>
+      <w:tblInd w:w="0" w:type="dxa"/>
+      <w:tblBorders>
+        <w:top w:val="single" w:sz="4" w:space="0" w:color="auto"/>
+        <w:left w:val="single" w:sz="4" w:space="0" w:color="auto"/>
+        <w:bottom w:val="single" w:sz="4" w:space="0" w:color="auto"/>
+        <w:right w:val="single" w:sz="4" w:space="0" w:color="auto"/>
+        <w:insideH w:val="single" w:sz="4" w:space="0" w:color="auto"/>
+        <w:insideV w:val="single" w:sz="4" w:space="0" w:color="auto"/>
+      </w:tblBorders>
+      <w:tblCellMar>
+        <w:top w:w="0" w:type="dxa"/>
+        <w:left w:w="108" w:type="dxa"/>
+        <w:bottom w:w="0" w:type="dxa"/>
+        <w:right w:w="108" w:type="dxa"/>
+      </w:tblCellMar>
+    </w:tblPr>
   </w:style>
 </w:styles>
 </file>

</xml_diff>

<commit_message>
Beginning to set up the app
</commit_message>
<xml_diff>
--- a/scope.docx
+++ b/scope.docx
@@ -134,10 +134,18 @@
         <w:t>Liz Kerber will be creating a physical doorbell-like object that will be animal-activated and tha</w:t>
       </w:r>
       <w:r>
-        <w:t>t will send data via Wi</w:t>
-      </w:r>
-      <w:r>
-        <w:t>Fi to a web-based</w:t>
+        <w:t xml:space="preserve">t will send data via </w:t>
+      </w:r>
+      <w:proofErr w:type="spellStart"/>
+      <w:r>
+        <w:t>Wi</w:t>
+      </w:r>
+      <w:r>
+        <w:t>Fi</w:t>
+      </w:r>
+      <w:proofErr w:type="spellEnd"/>
+      <w:r>
+        <w:t xml:space="preserve"> to a web-based</w:t>
       </w:r>
       <w:r>
         <w:t xml:space="preserve"> </w:t>
@@ -736,22 +744,32 @@
     </w:p>
     <w:p>
       <w:r>
-        <w:t>The doorbell-like object will include a power source, a button, a WiFi transmitter</w:t>
+        <w:t xml:space="preserve">The doorbell-like object will include a power source, a button, a </w:t>
+      </w:r>
+      <w:proofErr w:type="spellStart"/>
+      <w:r>
+        <w:t>WiFi</w:t>
+      </w:r>
+      <w:proofErr w:type="spellEnd"/>
+      <w:r>
+        <w:t xml:space="preserve"> transmitter</w:t>
       </w:r>
       <w:r>
         <w:t>, and a small box that encloses all of the components</w:t>
       </w:r>
       <w:r>
-        <w:t xml:space="preserve">. </w:t>
-      </w:r>
-      <w:r>
-        <w:t xml:space="preserve">All electrical components will be by littleBits. </w:t>
-      </w:r>
-      <w:r>
-        <w:t xml:space="preserve">The power source will be compatible with either a 9V alkaline battery or USB </w:t>
-      </w:r>
-      <w:r>
-        <w:t xml:space="preserve">power. The button will be approximately ½ inch in diameter, with a larger cardboard circle affixed to it for ease of activation; the cardboard circle will be approximately two inches in diameter.  The WiFi transmitter will </w:t>
+        <w:t xml:space="preserve">. The power source will be compatible with either a 9V alkaline battery or USB </w:t>
+      </w:r>
+      <w:r>
+        <w:t xml:space="preserve">power. The button will be approximately ½ inch in diameter, with a larger cardboard circle affixed to it for ease of activation; the cardboard circle will be approximately two inches in diameter.  The </w:t>
+      </w:r>
+      <w:proofErr w:type="spellStart"/>
+      <w:r>
+        <w:t>WiFi</w:t>
+      </w:r>
+      <w:proofErr w:type="spellEnd"/>
+      <w:r>
+        <w:t xml:space="preserve"> transmitter will </w:t>
       </w:r>
       <w:r>
         <w:t xml:space="preserve">send an </w:t>
@@ -769,13 +787,29 @@
         <w:t xml:space="preserve"> using </w:t>
       </w:r>
       <w:r>
-        <w:t>the littleBits Cloud HTTP API</w:t>
+        <w:t xml:space="preserve">the </w:t>
+      </w:r>
+      <w:proofErr w:type="spellStart"/>
+      <w:r>
+        <w:t>littleBits</w:t>
+      </w:r>
+      <w:proofErr w:type="spellEnd"/>
+      <w:r>
+        <w:t xml:space="preserve"> Cloud HTTP API</w:t>
       </w:r>
       <w:r>
         <w:t>.</w:t>
       </w:r>
       <w:r>
-        <w:t xml:space="preserve"> The application will then make an HTTP POST to Twilio, which will send the SMS messages (“text messages”) using their REST API. </w:t>
+        <w:t xml:space="preserve"> The application will then make an HTTP POST to </w:t>
+      </w:r>
+      <w:proofErr w:type="spellStart"/>
+      <w:r>
+        <w:t>Twilio</w:t>
+      </w:r>
+      <w:proofErr w:type="spellEnd"/>
+      <w:r>
+        <w:t xml:space="preserve">, which will send the SMS messages (“text messages”) using their REST API. </w:t>
       </w:r>
     </w:p>
     <w:p>
@@ -896,7 +930,15 @@
     <w:p/>
     <w:p>
       <w:r>
-        <w:t>The SQL database will be managed through PostgreSQL, and will store both users and hashed passwords, as well as each user’s text message history.</w:t>
+        <w:t xml:space="preserve">The SQL database will be managed through </w:t>
+      </w:r>
+      <w:proofErr w:type="spellStart"/>
+      <w:r>
+        <w:t>PostgreSQL</w:t>
+      </w:r>
+      <w:proofErr w:type="spellEnd"/>
+      <w:r>
+        <w:t>, and will store users and hashed passwords, as well as each user’s text message history.</w:t>
       </w:r>
     </w:p>
     <w:p>
@@ -942,8 +984,23 @@
           <w:numId w:val="15"/>
         </w:numPr>
       </w:pPr>
-      <w:r>
-        <w:t>littleBits USB power/littleBits battery power</w:t>
+      <w:proofErr w:type="spellStart"/>
+      <w:proofErr w:type="gramStart"/>
+      <w:r>
+        <w:t>littleBits</w:t>
+      </w:r>
+      <w:proofErr w:type="spellEnd"/>
+      <w:proofErr w:type="gramEnd"/>
+      <w:r>
+        <w:t xml:space="preserve"> USB power/</w:t>
+      </w:r>
+      <w:proofErr w:type="spellStart"/>
+      <w:r>
+        <w:t>littleBits</w:t>
+      </w:r>
+      <w:proofErr w:type="spellEnd"/>
+      <w:r>
+        <w:t xml:space="preserve"> battery power</w:t>
       </w:r>
     </w:p>
     <w:p>
@@ -954,8 +1011,15 @@
           <w:numId w:val="15"/>
         </w:numPr>
       </w:pPr>
-      <w:r>
-        <w:t>littleBits button</w:t>
+      <w:proofErr w:type="spellStart"/>
+      <w:proofErr w:type="gramStart"/>
+      <w:r>
+        <w:t>littleBits</w:t>
+      </w:r>
+      <w:proofErr w:type="spellEnd"/>
+      <w:proofErr w:type="gramEnd"/>
+      <w:r>
+        <w:t xml:space="preserve"> button</w:t>
       </w:r>
     </w:p>
     <w:p>
@@ -966,9 +1030,21 @@
           <w:numId w:val="15"/>
         </w:numPr>
       </w:pPr>
-      <w:r>
-        <w:t>littleBits cloudBit</w:t>
-      </w:r>
+      <w:proofErr w:type="spellStart"/>
+      <w:proofErr w:type="gramStart"/>
+      <w:r>
+        <w:t>littleBits</w:t>
+      </w:r>
+      <w:proofErr w:type="spellEnd"/>
+      <w:proofErr w:type="gramEnd"/>
+      <w:r>
+        <w:t xml:space="preserve"> </w:t>
+      </w:r>
+      <w:proofErr w:type="spellStart"/>
+      <w:r>
+        <w:t>cloudBit</w:t>
+      </w:r>
+      <w:proofErr w:type="spellEnd"/>
     </w:p>
     <w:p/>
     <w:p>
@@ -991,8 +1067,13 @@
           <w:numId w:val="13"/>
         </w:numPr>
       </w:pPr>
-      <w:r>
-        <w:t>NodeJS, version 6.2.2</w:t>
+      <w:proofErr w:type="spellStart"/>
+      <w:r>
+        <w:t>NodeJS</w:t>
+      </w:r>
+      <w:proofErr w:type="spellEnd"/>
+      <w:r>
+        <w:t>, version 6.2.2</w:t>
       </w:r>
     </w:p>
     <w:p>
@@ -1003,8 +1084,13 @@
           <w:numId w:val="13"/>
         </w:numPr>
       </w:pPr>
-      <w:r>
-        <w:t>AngularJS, version 1.5.8</w:t>
+      <w:proofErr w:type="spellStart"/>
+      <w:r>
+        <w:t>AngularJS</w:t>
+      </w:r>
+      <w:proofErr w:type="spellEnd"/>
+      <w:r>
+        <w:t>, version 1.5.8</w:t>
       </w:r>
     </w:p>
     <w:p>
@@ -1015,8 +1101,13 @@
           <w:numId w:val="13"/>
         </w:numPr>
       </w:pPr>
-      <w:r>
-        <w:t xml:space="preserve">PostgreSQL, version 6.0.3 </w:t>
+      <w:proofErr w:type="spellStart"/>
+      <w:r>
+        <w:t>PostgreSQL</w:t>
+      </w:r>
+      <w:proofErr w:type="spellEnd"/>
+      <w:r>
+        <w:t xml:space="preserve">, version 6.0.3 </w:t>
       </w:r>
     </w:p>
     <w:p>
@@ -1075,9 +1166,11 @@
           <w:numId w:val="13"/>
         </w:numPr>
       </w:pPr>
+      <w:proofErr w:type="spellStart"/>
       <w:r>
         <w:t>Twilio</w:t>
       </w:r>
+      <w:proofErr w:type="spellEnd"/>
     </w:p>
     <w:p>
       <w:pPr>
@@ -1087,8 +1180,13 @@
           <w:numId w:val="13"/>
         </w:numPr>
       </w:pPr>
-      <w:r>
-        <w:t>Twilio’s REST API</w:t>
+      <w:proofErr w:type="spellStart"/>
+      <w:r>
+        <w:t>Twilio’s</w:t>
+      </w:r>
+      <w:proofErr w:type="spellEnd"/>
+      <w:r>
+        <w:t xml:space="preserve"> REST API</w:t>
       </w:r>
     </w:p>
     <w:p>
@@ -1099,20 +1197,48 @@
           <w:numId w:val="13"/>
         </w:numPr>
       </w:pPr>
-      <w:r>
-        <w:t>littleBits Cloud HTTP API, version 2</w:t>
+      <w:proofErr w:type="spellStart"/>
+      <w:proofErr w:type="gramStart"/>
+      <w:r>
+        <w:t>littleBits</w:t>
+      </w:r>
+      <w:proofErr w:type="spellEnd"/>
+      <w:proofErr w:type="gramEnd"/>
+      <w:r>
+        <w:t xml:space="preserve"> Cloud HTTP API, version 2</w:t>
       </w:r>
     </w:p>
     <w:p/>
     <w:p>
-      <w:r>
-        <w:t>Git will be used for version control. Heroku will be used for deployment. The app</w:t>
+      <w:proofErr w:type="spellStart"/>
+      <w:r>
+        <w:t>Git</w:t>
+      </w:r>
+      <w:proofErr w:type="spellEnd"/>
+      <w:r>
+        <w:t xml:space="preserve"> will be used for version control. </w:t>
+      </w:r>
+      <w:proofErr w:type="spellStart"/>
+      <w:r>
+        <w:t>Heroku</w:t>
+      </w:r>
+      <w:proofErr w:type="spellEnd"/>
+      <w:r>
+        <w:t xml:space="preserve"> will be used for deployment. The app</w:t>
       </w:r>
       <w:r>
         <w:t>lication</w:t>
       </w:r>
       <w:r>
-        <w:t xml:space="preserve"> will be deployed upon approval of Ryan Mulcahy and Joel Miller.</w:t>
+        <w:t xml:space="preserve"> will be deployed upon approval of Ryan </w:t>
+      </w:r>
+      <w:proofErr w:type="spellStart"/>
+      <w:r>
+        <w:t>Mulcahy</w:t>
+      </w:r>
+      <w:proofErr w:type="spellEnd"/>
+      <w:r>
+        <w:t xml:space="preserve"> and Joel Miller.</w:t>
       </w:r>
     </w:p>
     <w:p/>
@@ -1239,7 +1365,14 @@
           <w:tcPr>
             <w:tcW w:w="1908" w:type="dxa"/>
           </w:tcPr>
-          <w:p/>
+          <w:p>
+            <w:pPr>
+              <w:jc w:val="center"/>
+            </w:pPr>
+            <w:r>
+              <w:t>08/02/16</w:t>
+            </w:r>
+          </w:p>
         </w:tc>
       </w:tr>
       <w:tr>
@@ -1273,7 +1406,14 @@
           <w:tcPr>
             <w:tcW w:w="1908" w:type="dxa"/>
           </w:tcPr>
-          <w:p/>
+          <w:p>
+            <w:pPr>
+              <w:jc w:val="center"/>
+            </w:pPr>
+            <w:r>
+              <w:t>08/02/16</w:t>
+            </w:r>
+          </w:p>
         </w:tc>
       </w:tr>
       <w:tr>
@@ -1307,7 +1447,11 @@
           <w:tcPr>
             <w:tcW w:w="1908" w:type="dxa"/>
           </w:tcPr>
-          <w:p/>
+          <w:p>
+            <w:pPr>
+              <w:jc w:val="center"/>
+            </w:pPr>
+          </w:p>
         </w:tc>
       </w:tr>
       <w:tr>
@@ -1338,8 +1482,14 @@
           <w:tcPr>
             <w:tcW w:w="1908" w:type="dxa"/>
           </w:tcPr>
-          <w:p/>
+          <w:p>
+            <w:pPr>
+              <w:jc w:val="center"/>
+            </w:pPr>
+          </w:p>
         </w:tc>
+        <w:bookmarkStart w:id="0" w:name="_GoBack"/>
+        <w:bookmarkEnd w:id="0"/>
       </w:tr>
       <w:tr>
         <w:tc>
@@ -1369,7 +1519,11 @@
           <w:tcPr>
             <w:tcW w:w="1908" w:type="dxa"/>
           </w:tcPr>
-          <w:p/>
+          <w:p>
+            <w:pPr>
+              <w:jc w:val="center"/>
+            </w:pPr>
+          </w:p>
         </w:tc>
       </w:tr>
       <w:tr>
@@ -1400,7 +1554,11 @@
           <w:tcPr>
             <w:tcW w:w="1908" w:type="dxa"/>
           </w:tcPr>
-          <w:p/>
+          <w:p>
+            <w:pPr>
+              <w:jc w:val="center"/>
+            </w:pPr>
+          </w:p>
         </w:tc>
       </w:tr>
       <w:tr>
@@ -1431,7 +1589,11 @@
           <w:tcPr>
             <w:tcW w:w="1908" w:type="dxa"/>
           </w:tcPr>
-          <w:p/>
+          <w:p>
+            <w:pPr>
+              <w:jc w:val="center"/>
+            </w:pPr>
+          </w:p>
         </w:tc>
       </w:tr>
       <w:tr>
@@ -1462,7 +1624,11 @@
           <w:tcPr>
             <w:tcW w:w="1908" w:type="dxa"/>
           </w:tcPr>
-          <w:p/>
+          <w:p>
+            <w:pPr>
+              <w:jc w:val="center"/>
+            </w:pPr>
+          </w:p>
         </w:tc>
       </w:tr>
       <w:tr>
@@ -1493,7 +1659,11 @@
           <w:tcPr>
             <w:tcW w:w="1908" w:type="dxa"/>
           </w:tcPr>
-          <w:p/>
+          <w:p>
+            <w:pPr>
+              <w:jc w:val="center"/>
+            </w:pPr>
+          </w:p>
         </w:tc>
       </w:tr>
       <w:tr>
@@ -1527,7 +1697,11 @@
           <w:tcPr>
             <w:tcW w:w="1908" w:type="dxa"/>
           </w:tcPr>
-          <w:p/>
+          <w:p>
+            <w:pPr>
+              <w:jc w:val="center"/>
+            </w:pPr>
+          </w:p>
         </w:tc>
       </w:tr>
     </w:tbl>
@@ -1590,12 +1764,28 @@
         <w:t xml:space="preserve">The web application will only be tested on the Google Chrome browser. </w:t>
       </w:r>
       <w:r>
-        <w:t xml:space="preserve">The author is working under the assumption that the APIs required will be functioning while the application is being built and after it has been deployed. </w:t>
+        <w:t xml:space="preserve">The author is working under the assumption that the APIs required </w:t>
+      </w:r>
+      <w:proofErr w:type="gramStart"/>
+      <w:r>
+        <w:t>will</w:t>
+      </w:r>
+      <w:proofErr w:type="gramEnd"/>
+      <w:r>
+        <w:t xml:space="preserve"> be functioning while the application is being built and after it has been deployed. </w:t>
       </w:r>
       <w:r>
         <w:t xml:space="preserve">Additionally, the author may encounter unforeseen difficulties with the frameworks being used. </w:t>
       </w:r>
     </w:p>
+    <w:p/>
+    <w:p/>
+    <w:p/>
+    <w:p/>
+    <w:p/>
+    <w:p/>
+    <w:p/>
+    <w:p/>
     <w:p/>
     <w:p>
       <w:pPr>
@@ -1611,10 +1801,352 @@
         </w:rPr>
         <w:t>MOCKUPS</w:t>
       </w:r>
-      <w:bookmarkStart w:id="0" w:name="_GoBack"/>
-      <w:bookmarkEnd w:id="0"/>
+    </w:p>
+    <w:p>
+      <w:pPr>
+        <w:rPr>
+          <w:rFonts w:ascii="Bauhaus 93" w:hAnsi="Bauhaus 93"/>
+          <w:b/>
+        </w:rPr>
+      </w:pPr>
+    </w:p>
+    <w:p>
+      <w:r>
+        <w:rPr>
+          <w:noProof/>
+        </w:rPr>
+        <w:drawing>
+          <wp:inline distT="0" distB="0" distL="0" distR="0" wp14:anchorId="1284A31A" wp14:editId="6BAE3418">
+            <wp:extent cx="5486400" cy="3084142"/>
+            <wp:effectExtent l="0" t="0" r="0" b="0"/>
+            <wp:docPr id="3" name="Picture 3"/>
+            <wp:cNvGraphicFramePr>
+              <a:graphicFrameLocks xmlns:a="http://schemas.openxmlformats.org/drawingml/2006/main" noChangeAspect="1"/>
+            </wp:cNvGraphicFramePr>
+            <a:graphic xmlns:a="http://schemas.openxmlformats.org/drawingml/2006/main">
+              <a:graphicData uri="http://schemas.openxmlformats.org/drawingml/2006/picture">
+                <pic:pic xmlns:pic="http://schemas.openxmlformats.org/drawingml/2006/picture">
+                  <pic:nvPicPr>
+                    <pic:cNvPr id="0" name="Picture 3"/>
+                    <pic:cNvPicPr>
+                      <a:picLocks noChangeAspect="1" noChangeArrowheads="1"/>
+                    </pic:cNvPicPr>
+                  </pic:nvPicPr>
+                  <pic:blipFill>
+                    <a:blip r:embed="rId7">
+                      <a:extLst>
+                        <a:ext uri="{28A0092B-C50C-407E-A947-70E740481C1C}">
+                          <a14:useLocalDpi xmlns:a14="http://schemas.microsoft.com/office/drawing/2010/main" val="0"/>
+                        </a:ext>
+                      </a:extLst>
+                    </a:blip>
+                    <a:srcRect/>
+                    <a:stretch>
+                      <a:fillRect/>
+                    </a:stretch>
+                  </pic:blipFill>
+                  <pic:spPr bwMode="auto">
+                    <a:xfrm>
+                      <a:off x="0" y="0"/>
+                      <a:ext cx="5486400" cy="3084142"/>
+                    </a:xfrm>
+                    <a:prstGeom prst="rect">
+                      <a:avLst/>
+                    </a:prstGeom>
+                    <a:noFill/>
+                    <a:ln>
+                      <a:noFill/>
+                    </a:ln>
+                  </pic:spPr>
+                </pic:pic>
+              </a:graphicData>
+            </a:graphic>
+          </wp:inline>
+        </w:drawing>
+      </w:r>
     </w:p>
     <w:p/>
+    <w:p/>
+    <w:p/>
+    <w:p>
+      <w:r>
+        <w:rPr>
+          <w:noProof/>
+        </w:rPr>
+        <w:drawing>
+          <wp:inline distT="0" distB="0" distL="0" distR="0" wp14:anchorId="3B2B977F" wp14:editId="367F9C42">
+            <wp:extent cx="5486400" cy="3092686"/>
+            <wp:effectExtent l="0" t="0" r="0" b="6350"/>
+            <wp:docPr id="4" name="Picture 4"/>
+            <wp:cNvGraphicFramePr>
+              <a:graphicFrameLocks xmlns:a="http://schemas.openxmlformats.org/drawingml/2006/main" noChangeAspect="1"/>
+            </wp:cNvGraphicFramePr>
+            <a:graphic xmlns:a="http://schemas.openxmlformats.org/drawingml/2006/main">
+              <a:graphicData uri="http://schemas.openxmlformats.org/drawingml/2006/picture">
+                <pic:pic xmlns:pic="http://schemas.openxmlformats.org/drawingml/2006/picture">
+                  <pic:nvPicPr>
+                    <pic:cNvPr id="0" name="Picture 4"/>
+                    <pic:cNvPicPr>
+                      <a:picLocks noChangeAspect="1" noChangeArrowheads="1"/>
+                    </pic:cNvPicPr>
+                  </pic:nvPicPr>
+                  <pic:blipFill>
+                    <a:blip r:embed="rId8">
+                      <a:extLst>
+                        <a:ext uri="{28A0092B-C50C-407E-A947-70E740481C1C}">
+                          <a14:useLocalDpi xmlns:a14="http://schemas.microsoft.com/office/drawing/2010/main" val="0"/>
+                        </a:ext>
+                      </a:extLst>
+                    </a:blip>
+                    <a:srcRect/>
+                    <a:stretch>
+                      <a:fillRect/>
+                    </a:stretch>
+                  </pic:blipFill>
+                  <pic:spPr bwMode="auto">
+                    <a:xfrm>
+                      <a:off x="0" y="0"/>
+                      <a:ext cx="5486400" cy="3092686"/>
+                    </a:xfrm>
+                    <a:prstGeom prst="rect">
+                      <a:avLst/>
+                    </a:prstGeom>
+                    <a:noFill/>
+                    <a:ln>
+                      <a:noFill/>
+                    </a:ln>
+                  </pic:spPr>
+                </pic:pic>
+              </a:graphicData>
+            </a:graphic>
+          </wp:inline>
+        </w:drawing>
+      </w:r>
+    </w:p>
+    <w:p/>
+    <w:p>
+      <w:r>
+        <w:rPr>
+          <w:noProof/>
+        </w:rPr>
+        <w:drawing>
+          <wp:inline distT="0" distB="0" distL="0" distR="0" wp14:anchorId="74712B36" wp14:editId="20402654">
+            <wp:extent cx="5486400" cy="3077235"/>
+            <wp:effectExtent l="0" t="0" r="0" b="0"/>
+            <wp:docPr id="5" name="Picture 5"/>
+            <wp:cNvGraphicFramePr>
+              <a:graphicFrameLocks xmlns:a="http://schemas.openxmlformats.org/drawingml/2006/main" noChangeAspect="1"/>
+            </wp:cNvGraphicFramePr>
+            <a:graphic xmlns:a="http://schemas.openxmlformats.org/drawingml/2006/main">
+              <a:graphicData uri="http://schemas.openxmlformats.org/drawingml/2006/picture">
+                <pic:pic xmlns:pic="http://schemas.openxmlformats.org/drawingml/2006/picture">
+                  <pic:nvPicPr>
+                    <pic:cNvPr id="0" name="Picture 5"/>
+                    <pic:cNvPicPr>
+                      <a:picLocks noChangeAspect="1" noChangeArrowheads="1"/>
+                    </pic:cNvPicPr>
+                  </pic:nvPicPr>
+                  <pic:blipFill>
+                    <a:blip r:embed="rId9">
+                      <a:extLst>
+                        <a:ext uri="{28A0092B-C50C-407E-A947-70E740481C1C}">
+                          <a14:useLocalDpi xmlns:a14="http://schemas.microsoft.com/office/drawing/2010/main" val="0"/>
+                        </a:ext>
+                      </a:extLst>
+                    </a:blip>
+                    <a:srcRect/>
+                    <a:stretch>
+                      <a:fillRect/>
+                    </a:stretch>
+                  </pic:blipFill>
+                  <pic:spPr bwMode="auto">
+                    <a:xfrm>
+                      <a:off x="0" y="0"/>
+                      <a:ext cx="5486400" cy="3077235"/>
+                    </a:xfrm>
+                    <a:prstGeom prst="rect">
+                      <a:avLst/>
+                    </a:prstGeom>
+                    <a:noFill/>
+                    <a:ln>
+                      <a:noFill/>
+                    </a:ln>
+                  </pic:spPr>
+                </pic:pic>
+              </a:graphicData>
+            </a:graphic>
+          </wp:inline>
+        </w:drawing>
+      </w:r>
+    </w:p>
+    <w:p/>
+    <w:p>
+      <w:r>
+        <w:rPr>
+          <w:noProof/>
+        </w:rPr>
+        <w:drawing>
+          <wp:inline distT="0" distB="0" distL="0" distR="0" wp14:anchorId="46931B52" wp14:editId="47A2D1F4">
+            <wp:extent cx="5486400" cy="3090420"/>
+            <wp:effectExtent l="0" t="0" r="0" b="8890"/>
+            <wp:docPr id="6" name="Picture 6"/>
+            <wp:cNvGraphicFramePr>
+              <a:graphicFrameLocks xmlns:a="http://schemas.openxmlformats.org/drawingml/2006/main" noChangeAspect="1"/>
+            </wp:cNvGraphicFramePr>
+            <a:graphic xmlns:a="http://schemas.openxmlformats.org/drawingml/2006/main">
+              <a:graphicData uri="http://schemas.openxmlformats.org/drawingml/2006/picture">
+                <pic:pic xmlns:pic="http://schemas.openxmlformats.org/drawingml/2006/picture">
+                  <pic:nvPicPr>
+                    <pic:cNvPr id="0" name="Picture 6"/>
+                    <pic:cNvPicPr>
+                      <a:picLocks noChangeAspect="1" noChangeArrowheads="1"/>
+                    </pic:cNvPicPr>
+                  </pic:nvPicPr>
+                  <pic:blipFill>
+                    <a:blip r:embed="rId10">
+                      <a:extLst>
+                        <a:ext uri="{28A0092B-C50C-407E-A947-70E740481C1C}">
+                          <a14:useLocalDpi xmlns:a14="http://schemas.microsoft.com/office/drawing/2010/main" val="0"/>
+                        </a:ext>
+                      </a:extLst>
+                    </a:blip>
+                    <a:srcRect/>
+                    <a:stretch>
+                      <a:fillRect/>
+                    </a:stretch>
+                  </pic:blipFill>
+                  <pic:spPr bwMode="auto">
+                    <a:xfrm>
+                      <a:off x="0" y="0"/>
+                      <a:ext cx="5486400" cy="3090420"/>
+                    </a:xfrm>
+                    <a:prstGeom prst="rect">
+                      <a:avLst/>
+                    </a:prstGeom>
+                    <a:noFill/>
+                    <a:ln>
+                      <a:noFill/>
+                    </a:ln>
+                  </pic:spPr>
+                </pic:pic>
+              </a:graphicData>
+            </a:graphic>
+          </wp:inline>
+        </w:drawing>
+      </w:r>
+    </w:p>
+    <w:p/>
+    <w:p>
+      <w:r>
+        <w:rPr>
+          <w:noProof/>
+        </w:rPr>
+        <w:drawing>
+          <wp:inline distT="0" distB="0" distL="0" distR="0" wp14:anchorId="69A0EE34" wp14:editId="6DB441AD">
+            <wp:extent cx="5486400" cy="3089255"/>
+            <wp:effectExtent l="0" t="0" r="0" b="10160"/>
+            <wp:docPr id="7" name="Picture 7"/>
+            <wp:cNvGraphicFramePr>
+              <a:graphicFrameLocks xmlns:a="http://schemas.openxmlformats.org/drawingml/2006/main" noChangeAspect="1"/>
+            </wp:cNvGraphicFramePr>
+            <a:graphic xmlns:a="http://schemas.openxmlformats.org/drawingml/2006/main">
+              <a:graphicData uri="http://schemas.openxmlformats.org/drawingml/2006/picture">
+                <pic:pic xmlns:pic="http://schemas.openxmlformats.org/drawingml/2006/picture">
+                  <pic:nvPicPr>
+                    <pic:cNvPr id="0" name="Picture 7"/>
+                    <pic:cNvPicPr>
+                      <a:picLocks noChangeAspect="1" noChangeArrowheads="1"/>
+                    </pic:cNvPicPr>
+                  </pic:nvPicPr>
+                  <pic:blipFill>
+                    <a:blip r:embed="rId11">
+                      <a:extLst>
+                        <a:ext uri="{28A0092B-C50C-407E-A947-70E740481C1C}">
+                          <a14:useLocalDpi xmlns:a14="http://schemas.microsoft.com/office/drawing/2010/main" val="0"/>
+                        </a:ext>
+                      </a:extLst>
+                    </a:blip>
+                    <a:srcRect/>
+                    <a:stretch>
+                      <a:fillRect/>
+                    </a:stretch>
+                  </pic:blipFill>
+                  <pic:spPr bwMode="auto">
+                    <a:xfrm>
+                      <a:off x="0" y="0"/>
+                      <a:ext cx="5486400" cy="3089255"/>
+                    </a:xfrm>
+                    <a:prstGeom prst="rect">
+                      <a:avLst/>
+                    </a:prstGeom>
+                    <a:noFill/>
+                    <a:ln>
+                      <a:noFill/>
+                    </a:ln>
+                  </pic:spPr>
+                </pic:pic>
+              </a:graphicData>
+            </a:graphic>
+          </wp:inline>
+        </w:drawing>
+      </w:r>
+    </w:p>
+    <w:p/>
+    <w:p>
+      <w:r>
+        <w:rPr>
+          <w:noProof/>
+        </w:rPr>
+        <w:drawing>
+          <wp:inline distT="0" distB="0" distL="0" distR="0" wp14:anchorId="6CC4C2FD" wp14:editId="38487D7C">
+            <wp:extent cx="5486400" cy="3083494"/>
+            <wp:effectExtent l="0" t="0" r="0" b="0"/>
+            <wp:docPr id="9" name="Picture 9"/>
+            <wp:cNvGraphicFramePr>
+              <a:graphicFrameLocks xmlns:a="http://schemas.openxmlformats.org/drawingml/2006/main" noChangeAspect="1"/>
+            </wp:cNvGraphicFramePr>
+            <a:graphic xmlns:a="http://schemas.openxmlformats.org/drawingml/2006/main">
+              <a:graphicData uri="http://schemas.openxmlformats.org/drawingml/2006/picture">
+                <pic:pic xmlns:pic="http://schemas.openxmlformats.org/drawingml/2006/picture">
+                  <pic:nvPicPr>
+                    <pic:cNvPr id="0" name="Picture 9"/>
+                    <pic:cNvPicPr>
+                      <a:picLocks noChangeAspect="1" noChangeArrowheads="1"/>
+                    </pic:cNvPicPr>
+                  </pic:nvPicPr>
+                  <pic:blipFill>
+                    <a:blip r:embed="rId12">
+                      <a:extLst>
+                        <a:ext uri="{28A0092B-C50C-407E-A947-70E740481C1C}">
+                          <a14:useLocalDpi xmlns:a14="http://schemas.microsoft.com/office/drawing/2010/main" val="0"/>
+                        </a:ext>
+                      </a:extLst>
+                    </a:blip>
+                    <a:srcRect/>
+                    <a:stretch>
+                      <a:fillRect/>
+                    </a:stretch>
+                  </pic:blipFill>
+                  <pic:spPr bwMode="auto">
+                    <a:xfrm>
+                      <a:off x="0" y="0"/>
+                      <a:ext cx="5486400" cy="3083494"/>
+                    </a:xfrm>
+                    <a:prstGeom prst="rect">
+                      <a:avLst/>
+                    </a:prstGeom>
+                    <a:noFill/>
+                    <a:ln>
+                      <a:noFill/>
+                    </a:ln>
+                  </pic:spPr>
+                </pic:pic>
+              </a:graphicData>
+            </a:graphic>
+          </wp:inline>
+        </w:drawing>
+      </w:r>
+    </w:p>
     <w:sectPr>
       <w:pgSz w:w="12240" w:h="15840"/>
       <w:pgMar w:top="1440" w:right="1800" w:bottom="1440" w:left="1800" w:header="720" w:footer="720" w:gutter="0"/>

</xml_diff>

<commit_message>
Button presses recorded in database
</commit_message>
<xml_diff>
--- a/scope.docx
+++ b/scope.docx
@@ -1486,6 +1486,9 @@
             <w:pPr>
               <w:jc w:val="center"/>
             </w:pPr>
+            <w:r>
+              <w:t>08/05/16</w:t>
+            </w:r>
           </w:p>
         </w:tc>
       </w:tr>
@@ -1706,7 +1709,10 @@
         </w:tc>
       </w:tr>
     </w:tbl>
-    <w:p/>
+    <w:p>
+      <w:bookmarkStart w:id="0" w:name="_GoBack"/>
+      <w:bookmarkEnd w:id="0"/>
+    </w:p>
     <w:p/>
     <w:p>
       <w:pPr>
@@ -1735,8 +1741,6 @@
       <w:r>
         <w:t>Google Chrome’s desktop version 51.0.2704.103 will be fully supported.</w:t>
       </w:r>
-      <w:bookmarkStart w:id="0" w:name="_GoBack"/>
-      <w:bookmarkEnd w:id="0"/>
     </w:p>
     <w:p/>
     <w:p>

</xml_diff>

<commit_message>
Updated dates on which milestones were completed
</commit_message>
<xml_diff>
--- a/scope.docx
+++ b/scope.docx
@@ -134,18 +134,10 @@
         <w:t>Liz Kerber will be creating a physical doorbell-like object that will be animal-activated and tha</w:t>
       </w:r>
       <w:r>
-        <w:t xml:space="preserve">t will send data via </w:t>
-      </w:r>
-      <w:proofErr w:type="spellStart"/>
-      <w:r>
-        <w:t>Wi</w:t>
-      </w:r>
-      <w:r>
-        <w:t>Fi</w:t>
-      </w:r>
-      <w:proofErr w:type="spellEnd"/>
-      <w:r>
-        <w:t xml:space="preserve"> to a web-based</w:t>
+        <w:t>t will send data via Wi</w:t>
+      </w:r>
+      <w:r>
+        <w:t>Fi to a web-based</w:t>
       </w:r>
       <w:r>
         <w:t xml:space="preserve"> </w:t>
@@ -199,6 +191,9 @@
     </w:p>
     <w:p>
       <w:r>
+        <w:rPr>
+          <w:noProof/>
+        </w:rPr>
         <w:drawing>
           <wp:inline distT="0" distB="0" distL="0" distR="0" wp14:anchorId="0749DF9A" wp14:editId="3813BF2F">
             <wp:extent cx="2512194" cy="708434"/>
@@ -744,15 +739,7 @@
     </w:p>
     <w:p>
       <w:r>
-        <w:t xml:space="preserve">The doorbell-like object will include a power source, a button, a </w:t>
-      </w:r>
-      <w:proofErr w:type="spellStart"/>
-      <w:r>
-        <w:t>WiFi</w:t>
-      </w:r>
-      <w:proofErr w:type="spellEnd"/>
-      <w:r>
-        <w:t xml:space="preserve"> transmitter</w:t>
+        <w:t>The doorbell-like object will include a power source, a button, a WiFi transmitter</w:t>
       </w:r>
       <w:r>
         <w:t>, and a small box that encloses all of the components</w:t>
@@ -761,15 +748,7 @@
         <w:t xml:space="preserve">. The power source will be compatible with either a 9V alkaline battery or USB </w:t>
       </w:r>
       <w:r>
-        <w:t xml:space="preserve">power. The button will be approximately ½ inch in diameter, with a larger cardboard circle affixed to it for ease of activation; the cardboard circle will be approximately two inches in diameter.  The </w:t>
-      </w:r>
-      <w:proofErr w:type="spellStart"/>
-      <w:r>
-        <w:t>WiFi</w:t>
-      </w:r>
-      <w:proofErr w:type="spellEnd"/>
-      <w:r>
-        <w:t xml:space="preserve"> transmitter will </w:t>
+        <w:t xml:space="preserve">power. The button will be approximately ½ inch in diameter, with a larger cardboard circle affixed to it for ease of activation; the cardboard circle will be approximately two inches in diameter.  The WiFi transmitter will </w:t>
       </w:r>
       <w:r>
         <w:t xml:space="preserve">send an </w:t>
@@ -787,29 +766,13 @@
         <w:t xml:space="preserve"> using </w:t>
       </w:r>
       <w:r>
-        <w:t xml:space="preserve">the </w:t>
-      </w:r>
-      <w:proofErr w:type="spellStart"/>
-      <w:r>
-        <w:t>littleBits</w:t>
-      </w:r>
-      <w:proofErr w:type="spellEnd"/>
-      <w:r>
-        <w:t xml:space="preserve"> Cloud HTTP API</w:t>
+        <w:t>the littleBits Cloud HTTP API</w:t>
       </w:r>
       <w:r>
         <w:t>.</w:t>
       </w:r>
       <w:r>
-        <w:t xml:space="preserve"> The application will then make an HTTP POST to </w:t>
-      </w:r>
-      <w:proofErr w:type="spellStart"/>
-      <w:r>
-        <w:t>Twilio</w:t>
-      </w:r>
-      <w:proofErr w:type="spellEnd"/>
-      <w:r>
-        <w:t xml:space="preserve">, which will send the SMS messages (“text messages”) using their REST API. </w:t>
+        <w:t xml:space="preserve"> The application will then make an HTTP POST to Twilio, which will send the SMS messages (“text messages”) using their REST API. </w:t>
       </w:r>
     </w:p>
     <w:p>
@@ -930,15 +893,7 @@
     <w:p/>
     <w:p>
       <w:r>
-        <w:t xml:space="preserve">The SQL database will be managed through </w:t>
-      </w:r>
-      <w:proofErr w:type="spellStart"/>
-      <w:r>
-        <w:t>PostgreSQL</w:t>
-      </w:r>
-      <w:proofErr w:type="spellEnd"/>
-      <w:r>
-        <w:t>, and will store users and hashed passwords, as well as each user’s text message history.</w:t>
+        <w:t>The SQL database will be managed through PostgreSQL, and will store users and hashed passwords, as well as each user’s text message history.</w:t>
       </w:r>
     </w:p>
     <w:p>
@@ -984,23 +939,8 @@
           <w:numId w:val="15"/>
         </w:numPr>
       </w:pPr>
-      <w:proofErr w:type="spellStart"/>
-      <w:proofErr w:type="gramStart"/>
-      <w:r>
-        <w:t>littleBits</w:t>
-      </w:r>
-      <w:proofErr w:type="spellEnd"/>
-      <w:proofErr w:type="gramEnd"/>
-      <w:r>
-        <w:t xml:space="preserve"> USB power/</w:t>
-      </w:r>
-      <w:proofErr w:type="spellStart"/>
-      <w:r>
-        <w:t>littleBits</w:t>
-      </w:r>
-      <w:proofErr w:type="spellEnd"/>
-      <w:r>
-        <w:t xml:space="preserve"> battery power</w:t>
+      <w:r>
+        <w:t>littleBits USB power/littleBits battery power</w:t>
       </w:r>
     </w:p>
     <w:p>
@@ -1011,15 +951,8 @@
           <w:numId w:val="15"/>
         </w:numPr>
       </w:pPr>
-      <w:proofErr w:type="spellStart"/>
-      <w:proofErr w:type="gramStart"/>
-      <w:r>
-        <w:t>littleBits</w:t>
-      </w:r>
-      <w:proofErr w:type="spellEnd"/>
-      <w:proofErr w:type="gramEnd"/>
-      <w:r>
-        <w:t xml:space="preserve"> button</w:t>
+      <w:r>
+        <w:t>littleBits button</w:t>
       </w:r>
     </w:p>
     <w:p>
@@ -1030,21 +963,9 @@
           <w:numId w:val="15"/>
         </w:numPr>
       </w:pPr>
-      <w:proofErr w:type="spellStart"/>
-      <w:proofErr w:type="gramStart"/>
-      <w:r>
-        <w:t>littleBits</w:t>
-      </w:r>
-      <w:proofErr w:type="spellEnd"/>
-      <w:proofErr w:type="gramEnd"/>
-      <w:r>
-        <w:t xml:space="preserve"> </w:t>
-      </w:r>
-      <w:proofErr w:type="spellStart"/>
-      <w:r>
-        <w:t>cloudBit</w:t>
-      </w:r>
-      <w:proofErr w:type="spellEnd"/>
+      <w:r>
+        <w:t>littleBits cloudBit</w:t>
+      </w:r>
     </w:p>
     <w:p/>
     <w:p>
@@ -1067,13 +988,8 @@
           <w:numId w:val="13"/>
         </w:numPr>
       </w:pPr>
-      <w:proofErr w:type="spellStart"/>
-      <w:r>
-        <w:t>NodeJS</w:t>
-      </w:r>
-      <w:proofErr w:type="spellEnd"/>
-      <w:r>
-        <w:t>, version 6.2.2</w:t>
+      <w:r>
+        <w:t>NodeJS, version 6.2.2</w:t>
       </w:r>
     </w:p>
     <w:p>
@@ -1084,13 +1000,8 @@
           <w:numId w:val="13"/>
         </w:numPr>
       </w:pPr>
-      <w:proofErr w:type="spellStart"/>
-      <w:r>
-        <w:t>AngularJS</w:t>
-      </w:r>
-      <w:proofErr w:type="spellEnd"/>
-      <w:r>
-        <w:t>, version 1.5.8</w:t>
+      <w:r>
+        <w:t>AngularJS, version 1.5.8</w:t>
       </w:r>
     </w:p>
     <w:p>
@@ -1101,13 +1012,8 @@
           <w:numId w:val="13"/>
         </w:numPr>
       </w:pPr>
-      <w:proofErr w:type="spellStart"/>
-      <w:r>
-        <w:t>PostgreSQL</w:t>
-      </w:r>
-      <w:proofErr w:type="spellEnd"/>
-      <w:r>
-        <w:t xml:space="preserve">, version 6.0.3 </w:t>
+      <w:r>
+        <w:t xml:space="preserve">PostgreSQL, version 6.0.3 </w:t>
       </w:r>
     </w:p>
     <w:p>
@@ -1166,11 +1072,9 @@
           <w:numId w:val="13"/>
         </w:numPr>
       </w:pPr>
-      <w:proofErr w:type="spellStart"/>
       <w:r>
         <w:t>Twilio</w:t>
       </w:r>
-      <w:proofErr w:type="spellEnd"/>
     </w:p>
     <w:p>
       <w:pPr>
@@ -1180,13 +1084,8 @@
           <w:numId w:val="13"/>
         </w:numPr>
       </w:pPr>
-      <w:proofErr w:type="spellStart"/>
-      <w:r>
-        <w:t>Twilio’s</w:t>
-      </w:r>
-      <w:proofErr w:type="spellEnd"/>
-      <w:r>
-        <w:t xml:space="preserve"> REST API</w:t>
+      <w:r>
+        <w:t>Twilio’s REST API</w:t>
       </w:r>
     </w:p>
     <w:p>
@@ -1197,48 +1096,20 @@
           <w:numId w:val="13"/>
         </w:numPr>
       </w:pPr>
-      <w:proofErr w:type="spellStart"/>
-      <w:proofErr w:type="gramStart"/>
-      <w:r>
-        <w:t>littleBits</w:t>
-      </w:r>
-      <w:proofErr w:type="spellEnd"/>
-      <w:proofErr w:type="gramEnd"/>
-      <w:r>
-        <w:t xml:space="preserve"> Cloud HTTP API, version 2</w:t>
+      <w:r>
+        <w:t>littleBits Cloud HTTP API, version 2</w:t>
       </w:r>
     </w:p>
     <w:p/>
     <w:p>
-      <w:proofErr w:type="spellStart"/>
-      <w:r>
-        <w:t>Git</w:t>
-      </w:r>
-      <w:proofErr w:type="spellEnd"/>
-      <w:r>
-        <w:t xml:space="preserve"> will be used for version control. </w:t>
-      </w:r>
-      <w:proofErr w:type="spellStart"/>
-      <w:r>
-        <w:t>Heroku</w:t>
-      </w:r>
-      <w:proofErr w:type="spellEnd"/>
-      <w:r>
-        <w:t xml:space="preserve"> will be used for deployment. The app</w:t>
+      <w:r>
+        <w:t>Git will be used for version control. Heroku will be used for deployment. The app</w:t>
       </w:r>
       <w:r>
         <w:t>lication</w:t>
       </w:r>
       <w:r>
-        <w:t xml:space="preserve"> will be deployed upon approval of Ryan </w:t>
-      </w:r>
-      <w:proofErr w:type="spellStart"/>
-      <w:r>
-        <w:t>Mulcahy</w:t>
-      </w:r>
-      <w:proofErr w:type="spellEnd"/>
-      <w:r>
-        <w:t xml:space="preserve"> and Joel Miller.</w:t>
+        <w:t xml:space="preserve"> will be deployed upon approval of Ryan Mulcahy and Joel Miller.</w:t>
       </w:r>
     </w:p>
     <w:p/>
@@ -1411,7 +1282,18 @@
               <w:jc w:val="center"/>
             </w:pPr>
             <w:r>
+              <w:t xml:space="preserve">v. 1: </w:t>
+            </w:r>
+            <w:r>
               <w:t>08/02/16</w:t>
+            </w:r>
+          </w:p>
+          <w:p>
+            <w:pPr>
+              <w:jc w:val="center"/>
+            </w:pPr>
+            <w:r>
+              <w:t>v.2: 08/06/16</w:t>
             </w:r>
           </w:p>
         </w:tc>
@@ -1451,6 +1333,11 @@
             <w:pPr>
               <w:jc w:val="center"/>
             </w:pPr>
+            <w:r>
+              <w:t>08/06/16</w:t>
+            </w:r>
+            <w:bookmarkStart w:id="0" w:name="_GoBack"/>
+            <w:bookmarkEnd w:id="0"/>
           </w:p>
         </w:tc>
       </w:tr>
@@ -1559,6 +1446,9 @@
             <w:pPr>
               <w:jc w:val="center"/>
             </w:pPr>
+            <w:r>
+              <w:t>08/07/16</w:t>
+            </w:r>
           </w:p>
         </w:tc>
       </w:tr>
@@ -1709,10 +1599,7 @@
         </w:tc>
       </w:tr>
     </w:tbl>
-    <w:p>
-      <w:bookmarkStart w:id="0" w:name="_GoBack"/>
-      <w:bookmarkEnd w:id="0"/>
-    </w:p>
+    <w:p/>
     <w:p/>
     <w:p>
       <w:pPr>
@@ -1771,15 +1658,7 @@
         <w:t xml:space="preserve">The web application will only be tested on the Google Chrome browser. </w:t>
       </w:r>
       <w:r>
-        <w:t xml:space="preserve">The author is working under the assumption that the APIs required </w:t>
-      </w:r>
-      <w:proofErr w:type="gramStart"/>
-      <w:r>
-        <w:t>will</w:t>
-      </w:r>
-      <w:proofErr w:type="gramEnd"/>
-      <w:r>
-        <w:t xml:space="preserve"> be functioning while the application is being built and after it has been deployed. </w:t>
+        <w:t xml:space="preserve">The author is working under the assumption that the APIs required will be functioning while the application is being built and after it has been deployed. </w:t>
       </w:r>
       <w:r>
         <w:t xml:space="preserve">Additionally, the author may encounter unforeseen difficulties with the frameworks being used. </w:t>

</xml_diff>

<commit_message>
Texts are sent when button is pressed
</commit_message>
<xml_diff>
--- a/scope.docx
+++ b/scope.docx
@@ -134,10 +134,18 @@
         <w:t>Liz Kerber will be creating a physical doorbell-like object that will be animal-activated and tha</w:t>
       </w:r>
       <w:r>
-        <w:t>t will send data via Wi</w:t>
-      </w:r>
-      <w:r>
-        <w:t>Fi to a web-based</w:t>
+        <w:t xml:space="preserve">t will send data via </w:t>
+      </w:r>
+      <w:proofErr w:type="spellStart"/>
+      <w:r>
+        <w:t>Wi</w:t>
+      </w:r>
+      <w:r>
+        <w:t>Fi</w:t>
+      </w:r>
+      <w:proofErr w:type="spellEnd"/>
+      <w:r>
+        <w:t xml:space="preserve"> to a web-based</w:t>
       </w:r>
       <w:r>
         <w:t xml:space="preserve"> </w:t>
@@ -739,7 +747,15 @@
     </w:p>
     <w:p>
       <w:r>
-        <w:t>The doorbell-like object will include a power source, a button, a WiFi transmitter</w:t>
+        <w:t xml:space="preserve">The doorbell-like object will include a power source, a button, a </w:t>
+      </w:r>
+      <w:proofErr w:type="spellStart"/>
+      <w:r>
+        <w:t>WiFi</w:t>
+      </w:r>
+      <w:proofErr w:type="spellEnd"/>
+      <w:r>
+        <w:t xml:space="preserve"> transmitter</w:t>
       </w:r>
       <w:r>
         <w:t>, and a small box that encloses all of the components</w:t>
@@ -748,7 +764,15 @@
         <w:t xml:space="preserve">. The power source will be compatible with either a 9V alkaline battery or USB </w:t>
       </w:r>
       <w:r>
-        <w:t xml:space="preserve">power. The button will be approximately ½ inch in diameter, with a larger cardboard circle affixed to it for ease of activation; the cardboard circle will be approximately two inches in diameter.  The WiFi transmitter will </w:t>
+        <w:t xml:space="preserve">power. The button will be approximately ½ inch in diameter, with a larger cardboard circle affixed to it for ease of activation; the cardboard circle will be approximately two inches in diameter.  The </w:t>
+      </w:r>
+      <w:proofErr w:type="spellStart"/>
+      <w:r>
+        <w:t>WiFi</w:t>
+      </w:r>
+      <w:proofErr w:type="spellEnd"/>
+      <w:r>
+        <w:t xml:space="preserve"> transmitter will </w:t>
       </w:r>
       <w:r>
         <w:t xml:space="preserve">send an </w:t>
@@ -766,13 +790,29 @@
         <w:t xml:space="preserve"> using </w:t>
       </w:r>
       <w:r>
-        <w:t>the littleBits Cloud HTTP API</w:t>
+        <w:t xml:space="preserve">the </w:t>
+      </w:r>
+      <w:proofErr w:type="spellStart"/>
+      <w:r>
+        <w:t>littleBits</w:t>
+      </w:r>
+      <w:proofErr w:type="spellEnd"/>
+      <w:r>
+        <w:t xml:space="preserve"> Cloud HTTP API</w:t>
       </w:r>
       <w:r>
         <w:t>.</w:t>
       </w:r>
       <w:r>
-        <w:t xml:space="preserve"> The application will then make an HTTP POST to Twilio, which will send the SMS messages (“text messages”) using their REST API. </w:t>
+        <w:t xml:space="preserve"> The application will then make an HTTP POST to </w:t>
+      </w:r>
+      <w:proofErr w:type="spellStart"/>
+      <w:r>
+        <w:t>Twilio</w:t>
+      </w:r>
+      <w:proofErr w:type="spellEnd"/>
+      <w:r>
+        <w:t xml:space="preserve">, which will send the SMS messages (“text messages”) using their REST API. </w:t>
       </w:r>
     </w:p>
     <w:p>
@@ -893,7 +933,15 @@
     <w:p/>
     <w:p>
       <w:r>
-        <w:t>The SQL database will be managed through PostgreSQL, and will store users and hashed passwords, as well as each user’s text message history.</w:t>
+        <w:t xml:space="preserve">The SQL database will be managed through </w:t>
+      </w:r>
+      <w:proofErr w:type="spellStart"/>
+      <w:r>
+        <w:t>PostgreSQL</w:t>
+      </w:r>
+      <w:proofErr w:type="spellEnd"/>
+      <w:r>
+        <w:t>, and will store users and hashed passwords, as well as each user’s text message history.</w:t>
       </w:r>
     </w:p>
     <w:p>
@@ -939,8 +987,23 @@
           <w:numId w:val="15"/>
         </w:numPr>
       </w:pPr>
-      <w:r>
-        <w:t>littleBits USB power/littleBits battery power</w:t>
+      <w:proofErr w:type="spellStart"/>
+      <w:proofErr w:type="gramStart"/>
+      <w:r>
+        <w:t>littleBits</w:t>
+      </w:r>
+      <w:proofErr w:type="spellEnd"/>
+      <w:proofErr w:type="gramEnd"/>
+      <w:r>
+        <w:t xml:space="preserve"> USB power/</w:t>
+      </w:r>
+      <w:proofErr w:type="spellStart"/>
+      <w:r>
+        <w:t>littleBits</w:t>
+      </w:r>
+      <w:proofErr w:type="spellEnd"/>
+      <w:r>
+        <w:t xml:space="preserve"> battery power</w:t>
       </w:r>
     </w:p>
     <w:p>
@@ -951,8 +1014,15 @@
           <w:numId w:val="15"/>
         </w:numPr>
       </w:pPr>
-      <w:r>
-        <w:t>littleBits button</w:t>
+      <w:proofErr w:type="spellStart"/>
+      <w:proofErr w:type="gramStart"/>
+      <w:r>
+        <w:t>littleBits</w:t>
+      </w:r>
+      <w:proofErr w:type="spellEnd"/>
+      <w:proofErr w:type="gramEnd"/>
+      <w:r>
+        <w:t xml:space="preserve"> button</w:t>
       </w:r>
     </w:p>
     <w:p>
@@ -963,9 +1033,21 @@
           <w:numId w:val="15"/>
         </w:numPr>
       </w:pPr>
-      <w:r>
-        <w:t>littleBits cloudBit</w:t>
-      </w:r>
+      <w:proofErr w:type="spellStart"/>
+      <w:proofErr w:type="gramStart"/>
+      <w:r>
+        <w:t>littleBits</w:t>
+      </w:r>
+      <w:proofErr w:type="spellEnd"/>
+      <w:proofErr w:type="gramEnd"/>
+      <w:r>
+        <w:t xml:space="preserve"> </w:t>
+      </w:r>
+      <w:proofErr w:type="spellStart"/>
+      <w:r>
+        <w:t>cloudBit</w:t>
+      </w:r>
+      <w:proofErr w:type="spellEnd"/>
     </w:p>
     <w:p/>
     <w:p>
@@ -988,8 +1070,13 @@
           <w:numId w:val="13"/>
         </w:numPr>
       </w:pPr>
-      <w:r>
-        <w:t>NodeJS, version 6.2.2</w:t>
+      <w:proofErr w:type="spellStart"/>
+      <w:r>
+        <w:t>NodeJS</w:t>
+      </w:r>
+      <w:proofErr w:type="spellEnd"/>
+      <w:r>
+        <w:t>, version 6.2.2</w:t>
       </w:r>
     </w:p>
     <w:p>
@@ -1000,8 +1087,13 @@
           <w:numId w:val="13"/>
         </w:numPr>
       </w:pPr>
-      <w:r>
-        <w:t>AngularJS, version 1.5.8</w:t>
+      <w:proofErr w:type="spellStart"/>
+      <w:r>
+        <w:t>AngularJS</w:t>
+      </w:r>
+      <w:proofErr w:type="spellEnd"/>
+      <w:r>
+        <w:t>, version 1.5.8</w:t>
       </w:r>
     </w:p>
     <w:p>
@@ -1012,8 +1104,13 @@
           <w:numId w:val="13"/>
         </w:numPr>
       </w:pPr>
-      <w:r>
-        <w:t xml:space="preserve">PostgreSQL, version 6.0.3 </w:t>
+      <w:proofErr w:type="spellStart"/>
+      <w:r>
+        <w:t>PostgreSQL</w:t>
+      </w:r>
+      <w:proofErr w:type="spellEnd"/>
+      <w:r>
+        <w:t xml:space="preserve">, version 6.0.3 </w:t>
       </w:r>
     </w:p>
     <w:p>
@@ -1072,9 +1169,11 @@
           <w:numId w:val="13"/>
         </w:numPr>
       </w:pPr>
+      <w:proofErr w:type="spellStart"/>
       <w:r>
         <w:t>Twilio</w:t>
       </w:r>
+      <w:proofErr w:type="spellEnd"/>
     </w:p>
     <w:p>
       <w:pPr>
@@ -1084,8 +1183,13 @@
           <w:numId w:val="13"/>
         </w:numPr>
       </w:pPr>
-      <w:r>
-        <w:t>Twilio’s REST API</w:t>
+      <w:proofErr w:type="spellStart"/>
+      <w:r>
+        <w:t>Twilio’s</w:t>
+      </w:r>
+      <w:proofErr w:type="spellEnd"/>
+      <w:r>
+        <w:t xml:space="preserve"> REST API</w:t>
       </w:r>
     </w:p>
     <w:p>
@@ -1096,20 +1200,48 @@
           <w:numId w:val="13"/>
         </w:numPr>
       </w:pPr>
-      <w:r>
-        <w:t>littleBits Cloud HTTP API, version 2</w:t>
+      <w:proofErr w:type="spellStart"/>
+      <w:proofErr w:type="gramStart"/>
+      <w:r>
+        <w:t>littleBits</w:t>
+      </w:r>
+      <w:proofErr w:type="spellEnd"/>
+      <w:proofErr w:type="gramEnd"/>
+      <w:r>
+        <w:t xml:space="preserve"> Cloud HTTP API, version 2</w:t>
       </w:r>
     </w:p>
     <w:p/>
     <w:p>
-      <w:r>
-        <w:t>Git will be used for version control. Heroku will be used for deployment. The app</w:t>
+      <w:proofErr w:type="spellStart"/>
+      <w:r>
+        <w:t>Git</w:t>
+      </w:r>
+      <w:proofErr w:type="spellEnd"/>
+      <w:r>
+        <w:t xml:space="preserve"> will be used for version control. </w:t>
+      </w:r>
+      <w:proofErr w:type="spellStart"/>
+      <w:r>
+        <w:t>Heroku</w:t>
+      </w:r>
+      <w:proofErr w:type="spellEnd"/>
+      <w:r>
+        <w:t xml:space="preserve"> will be used for deployment. The app</w:t>
       </w:r>
       <w:r>
         <w:t>lication</w:t>
       </w:r>
       <w:r>
-        <w:t xml:space="preserve"> will be deployed upon approval of Ryan Mulcahy and Joel Miller.</w:t>
+        <w:t xml:space="preserve"> will be deployed upon approval of Ryan </w:t>
+      </w:r>
+      <w:proofErr w:type="spellStart"/>
+      <w:r>
+        <w:t>Mulcahy</w:t>
+      </w:r>
+      <w:proofErr w:type="spellEnd"/>
+      <w:r>
+        <w:t xml:space="preserve"> and Joel Miller.</w:t>
       </w:r>
     </w:p>
     <w:p/>
@@ -1292,8 +1424,13 @@
             <w:pPr>
               <w:jc w:val="center"/>
             </w:pPr>
+            <w:proofErr w:type="gramStart"/>
             <w:r>
-              <w:t>v.2: 08/06/16</w:t>
+              <w:t>v</w:t>
+            </w:r>
+            <w:proofErr w:type="gramEnd"/>
+            <w:r>
+              <w:t>.2: 08/06/16</w:t>
             </w:r>
           </w:p>
         </w:tc>
@@ -1336,8 +1473,6 @@
             <w:r>
               <w:t>08/06/16</w:t>
             </w:r>
-            <w:bookmarkStart w:id="0" w:name="_GoBack"/>
-            <w:bookmarkEnd w:id="0"/>
           </w:p>
         </w:tc>
       </w:tr>
@@ -1411,6 +1546,9 @@
             <w:pPr>
               <w:jc w:val="center"/>
             </w:pPr>
+            <w:r>
+              <w:t>08/08/16</w:t>
+            </w:r>
           </w:p>
         </w:tc>
       </w:tr>
@@ -1484,6 +1622,9 @@
             <w:pPr>
               <w:jc w:val="center"/>
             </w:pPr>
+            <w:r>
+              <w:t>08/08/16</w:t>
+            </w:r>
           </w:p>
         </w:tc>
       </w:tr>
@@ -1623,6 +1764,8 @@
           <w:b/>
         </w:rPr>
       </w:pPr>
+      <w:bookmarkStart w:id="0" w:name="_GoBack"/>
+      <w:bookmarkEnd w:id="0"/>
     </w:p>
     <w:p>
       <w:r>
@@ -1658,7 +1801,15 @@
         <w:t xml:space="preserve">The web application will only be tested on the Google Chrome browser. </w:t>
       </w:r>
       <w:r>
-        <w:t xml:space="preserve">The author is working under the assumption that the APIs required will be functioning while the application is being built and after it has been deployed. </w:t>
+        <w:t xml:space="preserve">The author is working under the assumption that the APIs required </w:t>
+      </w:r>
+      <w:proofErr w:type="gramStart"/>
+      <w:r>
+        <w:t>will</w:t>
+      </w:r>
+      <w:proofErr w:type="gramEnd"/>
+      <w:r>
+        <w:t xml:space="preserve"> be functioning while the application is being built and after it has been deployed. </w:t>
       </w:r>
       <w:r>
         <w:t xml:space="preserve">Additionally, the author may encounter unforeseen difficulties with the frameworks being used. </w:t>

</xml_diff>